<commit_message>
- update executables design doc.
</commit_message>
<xml_diff>
--- a/Design/Executables.docx
+++ b/Design/Executables.docx
@@ -137,6 +137,7 @@
           <w:lang w:val="fr-FR"/>
         </w:rPr>
       </w:pPr>
+      <w:bookmarkStart w:id="1" w:name="__DdeLink__302_337826955"/>
       <w:r>
         <w:rPr>
           <w:b/>
@@ -145,7 +146,7 @@
         </w:rPr>
         <w:t>DESCRIPTION :</w:t>
       </w:r>
-      <w:bookmarkEnd w:id="0"/>
+      <w:bookmarkEnd w:id="1"/>
       <w:r>
         <w:rPr>
           <w:b w:val="false"/>
@@ -176,6 +177,10 @@
     <w:p>
       <w:pPr>
         <w:pStyle w:val="TextBody"/>
+        <w:numPr>
+          <w:ilvl w:val="0"/>
+          <w:numId w:val="2"/>
+        </w:numPr>
         <w:rPr>
           <w:lang w:val="fr-FR"/>
         </w:rPr>
@@ -206,12 +211,11 @@
     <w:p>
       <w:pPr>
         <w:pStyle w:val="TextBody"/>
-        <w:rPr>
-          <w:b/>
-          <w:b/>
-          <w:bCs/>
-          <w:lang w:val="fr-FR"/>
-        </w:rPr>
+        <w:numPr>
+          <w:ilvl w:val="0"/>
+          <w:numId w:val="2"/>
+        </w:numPr>
+        <w:rPr/>
       </w:pPr>
       <w:r>
         <w:rPr>
@@ -227,23 +231,133 @@
           <w:bCs w:val="false"/>
           <w:lang w:val="fr-FR"/>
         </w:rPr>
-        <w:t xml:space="preserve"> permet au joueur de contourner un proxy configuré sur la machine </w:t>
-      </w:r>
-      <w:r>
-        <w:rPr>
-          <w:b w:val="false"/>
-          <w:bCs w:val="false"/>
-          <w:lang w:val="fr-FR"/>
-        </w:rPr>
-        <w:t>définie</w:t>
-      </w:r>
-      <w:r>
-        <w:rPr>
-          <w:b w:val="false"/>
-          <w:bCs w:val="false"/>
-          <w:lang w:val="fr-FR"/>
-        </w:rPr>
-        <w:t xml:space="preserve"> dans $IP.</w:t>
+        <w:t xml:space="preserve"> permet au joueur de contourner un proxy configuré sur la machine définie dans $IP.</w:t>
+      </w:r>
+    </w:p>
+    <w:p>
+      <w:pPr>
+        <w:pStyle w:val="TextBody"/>
+        <w:numPr>
+          <w:ilvl w:val="0"/>
+          <w:numId w:val="2"/>
+        </w:numPr>
+        <w:rPr/>
+      </w:pPr>
+      <w:r>
+        <w:rPr>
+          <w:b/>
+          <w:bCs/>
+          <w:lang w:val="fr-FR"/>
+        </w:rPr>
+        <w:t>Versions :</w:t>
+      </w:r>
+    </w:p>
+    <w:p>
+      <w:pPr>
+        <w:pStyle w:val="TextBody"/>
+        <w:numPr>
+          <w:ilvl w:val="1"/>
+          <w:numId w:val="2"/>
+        </w:numPr>
+        <w:spacing w:lineRule="auto" w:line="240"/>
+        <w:rPr/>
+      </w:pPr>
+      <w:r>
+        <w:rPr>
+          <w:b/>
+          <w:bCs/>
+          <w:lang w:val="fr-FR"/>
+        </w:rPr>
+        <w:t xml:space="preserve">V1: </w:t>
+      </w:r>
+      <w:r>
+        <w:rPr>
+          <w:b w:val="false"/>
+          <w:bCs w:val="false"/>
+          <w:lang w:val="fr-FR"/>
+        </w:rPr>
+        <w:t>contourne les proxy de niveau 1.</w:t>
+      </w:r>
+    </w:p>
+    <w:p>
+      <w:pPr>
+        <w:pStyle w:val="TextBody"/>
+        <w:numPr>
+          <w:ilvl w:val="1"/>
+          <w:numId w:val="2"/>
+        </w:numPr>
+        <w:spacing w:lineRule="auto" w:line="240"/>
+        <w:rPr/>
+      </w:pPr>
+      <w:r>
+        <w:rPr>
+          <w:b/>
+          <w:bCs/>
+          <w:lang w:val="fr-FR"/>
+        </w:rPr>
+        <w:t xml:space="preserve">V2: </w:t>
+      </w:r>
+      <w:r>
+        <w:rPr>
+          <w:b w:val="false"/>
+          <w:bCs w:val="false"/>
+          <w:lang w:val="fr-FR"/>
+        </w:rPr>
+        <w:t>contourne les proxy de niveau 2. +25 % de vitesse pour chaque niveau d’infériorité du proxy ciblée.</w:t>
+      </w:r>
+    </w:p>
+    <w:p>
+      <w:pPr>
+        <w:pStyle w:val="TextBody"/>
+        <w:numPr>
+          <w:ilvl w:val="1"/>
+          <w:numId w:val="2"/>
+        </w:numPr>
+        <w:spacing w:lineRule="auto" w:line="240"/>
+        <w:rPr/>
+      </w:pPr>
+      <w:r>
+        <w:rPr>
+          <w:b/>
+          <w:bCs/>
+          <w:lang w:val="fr-FR"/>
+        </w:rPr>
+        <w:t xml:space="preserve">V3: </w:t>
+      </w:r>
+      <w:r>
+        <w:rPr>
+          <w:b w:val="false"/>
+          <w:bCs w:val="false"/>
+          <w:lang w:val="fr-FR"/>
+        </w:rPr>
+        <w:t>contourne les proxy de niveau 3. +25 % de vitesse pour chaque niveau d’infériorité du proxy ciblée.</w:t>
+      </w:r>
+    </w:p>
+    <w:p>
+      <w:pPr>
+        <w:pStyle w:val="TextBody"/>
+        <w:numPr>
+          <w:ilvl w:val="1"/>
+          <w:numId w:val="2"/>
+        </w:numPr>
+        <w:spacing w:lineRule="auto" w:line="240"/>
+        <w:rPr/>
+      </w:pPr>
+      <w:r>
+        <w:rPr>
+          <w:b/>
+          <w:bCs/>
+          <w:lang w:val="fr-FR"/>
+        </w:rPr>
+        <w:t xml:space="preserve">V4: </w:t>
+      </w:r>
+      <w:r>
+        <w:rPr>
+          <w:b w:val="false"/>
+          <w:bCs w:val="false"/>
+          <w:lang w:val="fr-FR"/>
+        </w:rPr>
+        <w:t>contourne les proxy de niveau 4. +25 % de vitesse pour chaque niveau d’infériorité du proxy ciblée.</w:t>
       </w:r>
     </w:p>
     <w:p>
@@ -261,18 +375,16 @@
         <w:rPr>
           <w:lang w:val="fr-FR"/>
         </w:rPr>
-        <w:t>FireSapper</w:t>
-      </w:r>
-      <w:r>
-        <w:rPr>
-          <w:lang w:val="fr-FR"/>
-        </w:rPr>
-        <w:t>:</w:t>
-      </w:r>
-    </w:p>
-    <w:p>
-      <w:pPr>
-        <w:pStyle w:val="TextBody"/>
+        <w:t>FireSapper:</w:t>
+      </w:r>
+    </w:p>
+    <w:p>
+      <w:pPr>
+        <w:pStyle w:val="TextBody"/>
+        <w:numPr>
+          <w:ilvl w:val="0"/>
+          <w:numId w:val="2"/>
+        </w:numPr>
         <w:rPr>
           <w:lang w:val="fr-FR"/>
         </w:rPr>
@@ -303,12 +415,11 @@
     <w:p>
       <w:pPr>
         <w:pStyle w:val="TextBody"/>
-        <w:rPr>
-          <w:b/>
-          <w:b/>
-          <w:bCs/>
-          <w:lang w:val="fr-FR"/>
-        </w:rPr>
+        <w:numPr>
+          <w:ilvl w:val="0"/>
+          <w:numId w:val="2"/>
+        </w:numPr>
+        <w:rPr/>
       </w:pPr>
       <w:r>
         <w:rPr>
@@ -324,15 +435,133 @@
           <w:bCs w:val="false"/>
           <w:lang w:val="fr-FR"/>
         </w:rPr>
-        <w:t xml:space="preserve"> </w:t>
-      </w:r>
-      <w:r>
-        <w:rPr>
-          <w:b w:val="false"/>
-          <w:bCs w:val="false"/>
-          <w:lang w:val="fr-FR"/>
-        </w:rPr>
-        <w:t>Désactive le pare-feu configuré sur la machine définie dans $IP.</w:t>
+        <w:t xml:space="preserve"> Désactive le pare-feu configuré sur la machine définie dans $IP.</w:t>
+      </w:r>
+    </w:p>
+    <w:p>
+      <w:pPr>
+        <w:pStyle w:val="TextBody"/>
+        <w:numPr>
+          <w:ilvl w:val="0"/>
+          <w:numId w:val="2"/>
+        </w:numPr>
+        <w:rPr/>
+      </w:pPr>
+      <w:r>
+        <w:rPr>
+          <w:b/>
+          <w:bCs/>
+          <w:lang w:val="fr-FR"/>
+        </w:rPr>
+        <w:t>Versions :</w:t>
+      </w:r>
+    </w:p>
+    <w:p>
+      <w:pPr>
+        <w:pStyle w:val="TextBody"/>
+        <w:numPr>
+          <w:ilvl w:val="1"/>
+          <w:numId w:val="2"/>
+        </w:numPr>
+        <w:spacing w:lineRule="auto" w:line="240"/>
+        <w:rPr/>
+      </w:pPr>
+      <w:r>
+        <w:rPr>
+          <w:b/>
+          <w:bCs/>
+          <w:lang w:val="fr-FR"/>
+        </w:rPr>
+        <w:t xml:space="preserve">V1: </w:t>
+      </w:r>
+      <w:r>
+        <w:rPr>
+          <w:b w:val="false"/>
+          <w:bCs w:val="false"/>
+          <w:lang w:val="fr-FR"/>
+        </w:rPr>
+        <w:t>contourne les pare-feu de niveau 1.</w:t>
+      </w:r>
+    </w:p>
+    <w:p>
+      <w:pPr>
+        <w:pStyle w:val="TextBody"/>
+        <w:numPr>
+          <w:ilvl w:val="1"/>
+          <w:numId w:val="2"/>
+        </w:numPr>
+        <w:spacing w:lineRule="auto" w:line="240"/>
+        <w:rPr/>
+      </w:pPr>
+      <w:r>
+        <w:rPr>
+          <w:b/>
+          <w:bCs/>
+          <w:lang w:val="fr-FR"/>
+        </w:rPr>
+        <w:t xml:space="preserve">V2: </w:t>
+      </w:r>
+      <w:r>
+        <w:rPr>
+          <w:b w:val="false"/>
+          <w:bCs w:val="false"/>
+          <w:lang w:val="fr-FR"/>
+        </w:rPr>
+        <w:t>contourne les pare-feu de niveau 2. +25 % de vitesse pour chaque niveau d’infériorité du pare-feu ciblée.</w:t>
+      </w:r>
+    </w:p>
+    <w:p>
+      <w:pPr>
+        <w:pStyle w:val="TextBody"/>
+        <w:numPr>
+          <w:ilvl w:val="1"/>
+          <w:numId w:val="2"/>
+        </w:numPr>
+        <w:spacing w:lineRule="auto" w:line="240"/>
+        <w:rPr/>
+      </w:pPr>
+      <w:r>
+        <w:rPr>
+          <w:b/>
+          <w:bCs/>
+          <w:lang w:val="fr-FR"/>
+        </w:rPr>
+        <w:t xml:space="preserve">V3: </w:t>
+      </w:r>
+      <w:r>
+        <w:rPr>
+          <w:b w:val="false"/>
+          <w:bCs w:val="false"/>
+          <w:lang w:val="fr-FR"/>
+        </w:rPr>
+        <w:t>contourne les pare-feu de niveau 3. +25 % de vitesse pour chaque niveau d’infériorité du pare-feu ciblée.</w:t>
+      </w:r>
+    </w:p>
+    <w:p>
+      <w:pPr>
+        <w:pStyle w:val="TextBody"/>
+        <w:numPr>
+          <w:ilvl w:val="1"/>
+          <w:numId w:val="2"/>
+        </w:numPr>
+        <w:spacing w:lineRule="auto" w:line="240"/>
+        <w:rPr/>
+      </w:pPr>
+      <w:r>
+        <w:rPr>
+          <w:b/>
+          <w:bCs/>
+          <w:lang w:val="fr-FR"/>
+        </w:rPr>
+        <w:t xml:space="preserve">V4: </w:t>
+      </w:r>
+      <w:r>
+        <w:rPr>
+          <w:b w:val="false"/>
+          <w:bCs w:val="false"/>
+          <w:lang w:val="fr-FR"/>
+        </w:rPr>
+        <w:t>contourne les pare-feu de niveau 4. +25 % de vitesse pour chaque niveau d’infériorité du pare-feu ciblée.</w:t>
       </w:r>
     </w:p>
     <w:p>
@@ -350,18 +579,16 @@
         <w:rPr>
           <w:lang w:val="fr-FR"/>
         </w:rPr>
-        <w:t>Decrypt</w:t>
-      </w:r>
-      <w:r>
-        <w:rPr>
-          <w:lang w:val="fr-FR"/>
-        </w:rPr>
-        <w:t>:</w:t>
-      </w:r>
-    </w:p>
-    <w:p>
-      <w:pPr>
-        <w:pStyle w:val="TextBody"/>
+        <w:t>Decrypt:</w:t>
+      </w:r>
+    </w:p>
+    <w:p>
+      <w:pPr>
+        <w:pStyle w:val="TextBody"/>
+        <w:numPr>
+          <w:ilvl w:val="0"/>
+          <w:numId w:val="2"/>
+        </w:numPr>
         <w:rPr>
           <w:lang w:val="fr-FR"/>
         </w:rPr>
@@ -378,24 +605,17 @@
         <w:rPr>
           <w:lang w:val="fr-FR"/>
         </w:rPr>
-        <w:t xml:space="preserve"> </w:t>
-      </w:r>
-      <w:r>
-        <w:rPr>
-          <w:lang w:val="fr-FR"/>
-        </w:rPr>
-        <w:t>DECRYPT $FILENAME</w:t>
-      </w:r>
-    </w:p>
-    <w:p>
-      <w:pPr>
-        <w:pStyle w:val="TextBody"/>
-        <w:rPr>
-          <w:b/>
-          <w:b/>
-          <w:bCs/>
-          <w:lang w:val="fr-FR"/>
-        </w:rPr>
+        <w:t xml:space="preserve"> DECRYPT $FILENAME</w:t>
+      </w:r>
+    </w:p>
+    <w:p>
+      <w:pPr>
+        <w:pStyle w:val="TextBody"/>
+        <w:numPr>
+          <w:ilvl w:val="0"/>
+          <w:numId w:val="2"/>
+        </w:numPr>
+        <w:rPr/>
       </w:pPr>
       <w:r>
         <w:rPr>
@@ -411,15 +631,149 @@
           <w:bCs w:val="false"/>
           <w:lang w:val="fr-FR"/>
         </w:rPr>
-        <w:t xml:space="preserve"> </w:t>
-      </w:r>
-      <w:r>
-        <w:rPr>
-          <w:b w:val="false"/>
-          <w:bCs w:val="false"/>
-          <w:lang w:val="fr-FR"/>
-        </w:rPr>
-        <w:t>supprime l'encryption présente sur le fichier $FILENAME.</w:t>
+        <w:t xml:space="preserve"> supprime </w:t>
+      </w:r>
+      <w:r>
+        <w:rPr>
+          <w:b w:val="false"/>
+          <w:bCs w:val="false"/>
+          <w:lang w:val="fr-FR"/>
+        </w:rPr>
+        <w:t>le cryptage</w:t>
+      </w:r>
+      <w:r>
+        <w:rPr>
+          <w:b w:val="false"/>
+          <w:bCs w:val="false"/>
+          <w:lang w:val="fr-FR"/>
+        </w:rPr>
+        <w:t xml:space="preserve"> présent sur le fichier $FILENAME.</w:t>
+      </w:r>
+    </w:p>
+    <w:p>
+      <w:pPr>
+        <w:pStyle w:val="TextBody"/>
+        <w:numPr>
+          <w:ilvl w:val="0"/>
+          <w:numId w:val="2"/>
+        </w:numPr>
+        <w:rPr/>
+      </w:pPr>
+      <w:r>
+        <w:rPr>
+          <w:b/>
+          <w:bCs/>
+          <w:lang w:val="fr-FR"/>
+        </w:rPr>
+        <w:t>Versions :</w:t>
+      </w:r>
+    </w:p>
+    <w:p>
+      <w:pPr>
+        <w:pStyle w:val="TextBody"/>
+        <w:numPr>
+          <w:ilvl w:val="1"/>
+          <w:numId w:val="2"/>
+        </w:numPr>
+        <w:spacing w:lineRule="auto" w:line="240"/>
+        <w:rPr/>
+      </w:pPr>
+      <w:r>
+        <w:rPr>
+          <w:b/>
+          <w:bCs/>
+          <w:lang w:val="fr-FR"/>
+        </w:rPr>
+        <w:t xml:space="preserve">V1: </w:t>
+      </w:r>
+      <w:r>
+        <w:rPr>
+          <w:b w:val="false"/>
+          <w:bCs w:val="false"/>
+          <w:lang w:val="fr-FR"/>
+        </w:rPr>
+        <w:t xml:space="preserve"> supprime un cryptage de niveau 1.</w:t>
+      </w:r>
+    </w:p>
+    <w:p>
+      <w:pPr>
+        <w:pStyle w:val="TextBody"/>
+        <w:numPr>
+          <w:ilvl w:val="1"/>
+          <w:numId w:val="2"/>
+        </w:numPr>
+        <w:spacing w:lineRule="auto" w:line="240"/>
+        <w:rPr/>
+      </w:pPr>
+      <w:r>
+        <w:rPr>
+          <w:b/>
+          <w:bCs/>
+          <w:lang w:val="fr-FR"/>
+        </w:rPr>
+        <w:t xml:space="preserve">V2: </w:t>
+      </w:r>
+      <w:r>
+        <w:rPr>
+          <w:b w:val="false"/>
+          <w:bCs w:val="false"/>
+          <w:lang w:val="fr-FR"/>
+        </w:rPr>
+        <w:t>supprime un cryptage de niveau 2. +25 % de vitesse pour chaque niveau d’infériorité de cryptage du fichier ciblé.</w:t>
+      </w:r>
+    </w:p>
+    <w:p>
+      <w:pPr>
+        <w:pStyle w:val="TextBody"/>
+        <w:numPr>
+          <w:ilvl w:val="1"/>
+          <w:numId w:val="2"/>
+        </w:numPr>
+        <w:spacing w:lineRule="auto" w:line="240"/>
+        <w:rPr/>
+      </w:pPr>
+      <w:r>
+        <w:rPr>
+          <w:b/>
+          <w:bCs/>
+          <w:lang w:val="fr-FR"/>
+        </w:rPr>
+        <w:t xml:space="preserve">V3: </w:t>
+      </w:r>
+      <w:r>
+        <w:rPr>
+          <w:b w:val="false"/>
+          <w:bCs w:val="false"/>
+          <w:lang w:val="fr-FR"/>
+        </w:rPr>
+        <w:t>supprime un cryptage de niveau 3. +25 % de vitesse pour chaque niveau d’infériorité de cryptage du fichier ciblé.</w:t>
+      </w:r>
+    </w:p>
+    <w:p>
+      <w:pPr>
+        <w:pStyle w:val="TextBody"/>
+        <w:numPr>
+          <w:ilvl w:val="1"/>
+          <w:numId w:val="2"/>
+        </w:numPr>
+        <w:spacing w:lineRule="auto" w:line="240"/>
+        <w:rPr/>
+      </w:pPr>
+      <w:r>
+        <w:rPr>
+          <w:b/>
+          <w:bCs/>
+          <w:lang w:val="fr-FR"/>
+        </w:rPr>
+        <w:t xml:space="preserve">V4: </w:t>
+      </w:r>
+      <w:r>
+        <w:rPr>
+          <w:b w:val="false"/>
+          <w:bCs w:val="false"/>
+          <w:lang w:val="fr-FR"/>
+        </w:rPr>
+        <w:t>supprime un cryptage de niveau 4. +25 % de vitesse pour chaque niveau d’infériorité de cryptage du fichier ciblé.</w:t>
       </w:r>
     </w:p>
     <w:p>
@@ -598,6 +952,21 @@
         </w:rPr>
       </w:pPr>
       <w:r>
+        <w:rPr/>
+      </w:r>
+    </w:p>
+    <w:p>
+      <w:pPr>
+        <w:pStyle w:val="Heading2"/>
+        <w:numPr>
+          <w:ilvl w:val="1"/>
+          <w:numId w:val="1"/>
+        </w:numPr>
+        <w:rPr>
+          <w:lang w:val="fr-FR"/>
+        </w:rPr>
+      </w:pPr>
+      <w:r>
         <w:rPr>
           <w:lang w:val="fr-FR"/>
         </w:rPr>
@@ -607,6 +976,10 @@
     <w:p>
       <w:pPr>
         <w:pStyle w:val="TextBody"/>
+        <w:numPr>
+          <w:ilvl w:val="0"/>
+          <w:numId w:val="3"/>
+        </w:numPr>
         <w:rPr>
           <w:lang w:val="fr-FR"/>
         </w:rPr>
@@ -629,13 +1002,12 @@
     <w:p>
       <w:pPr>
         <w:pStyle w:val="TextBody"/>
+        <w:numPr>
+          <w:ilvl w:val="0"/>
+          <w:numId w:val="3"/>
+        </w:numPr>
         <w:spacing w:before="0" w:after="140"/>
-        <w:rPr>
-          <w:b/>
-          <w:b/>
-          <w:bCs/>
-          <w:lang w:val="fr-FR"/>
-        </w:rPr>
+        <w:rPr/>
       </w:pPr>
       <w:r>
         <w:rPr>
@@ -652,6 +1024,488 @@
           <w:lang w:val="fr-FR"/>
         </w:rPr>
         <w:t xml:space="preserve"> enregistre toute connexion démarrée sur la machine donnée et le stock dans le dossier Log.</w:t>
+      </w:r>
+    </w:p>
+    <w:p>
+      <w:pPr>
+        <w:pStyle w:val="Heading2"/>
+        <w:numPr>
+          <w:ilvl w:val="1"/>
+          <w:numId w:val="1"/>
+        </w:numPr>
+        <w:rPr/>
+      </w:pPr>
+      <w:r>
+        <w:rPr>
+          <w:lang w:val="fr-FR"/>
+        </w:rPr>
+        <w:t>Proxy:</w:t>
+      </w:r>
+    </w:p>
+    <w:p>
+      <w:pPr>
+        <w:pStyle w:val="TextBody"/>
+        <w:numPr>
+          <w:ilvl w:val="0"/>
+          <w:numId w:val="3"/>
+        </w:numPr>
+        <w:rPr/>
+      </w:pPr>
+      <w:r>
+        <w:rPr>
+          <w:b/>
+          <w:bCs/>
+          <w:lang w:val="fr-FR"/>
+        </w:rPr>
+        <w:t>SYNTAX :</w:t>
+      </w:r>
+      <w:r>
+        <w:rPr>
+          <w:lang w:val="fr-FR"/>
+        </w:rPr>
+        <w:t xml:space="preserve"> </w:t>
+      </w:r>
+      <w:r>
+        <w:rPr>
+          <w:b w:val="false"/>
+          <w:bCs w:val="false"/>
+          <w:lang w:val="fr-FR"/>
+        </w:rPr>
+        <w:t>PROXY</w:t>
+      </w:r>
+    </w:p>
+    <w:p>
+      <w:pPr>
+        <w:pStyle w:val="TextBody"/>
+        <w:numPr>
+          <w:ilvl w:val="0"/>
+          <w:numId w:val="3"/>
+        </w:numPr>
+        <w:spacing w:before="0" w:after="140"/>
+        <w:rPr/>
+      </w:pPr>
+      <w:r>
+        <w:rPr>
+          <w:b/>
+          <w:bCs/>
+          <w:lang w:val="fr-FR"/>
+        </w:rPr>
+        <w:t>DESCRIPTION :</w:t>
+      </w:r>
+      <w:r>
+        <w:rPr>
+          <w:b w:val="false"/>
+          <w:bCs w:val="false"/>
+          <w:lang w:val="fr-FR"/>
+        </w:rPr>
+        <w:t xml:space="preserve"> Démarre une machine virtuelle sur l'ordinateur qui sert comme ligne de défense contre les requêtes/commandes indésirables.</w:t>
+      </w:r>
+    </w:p>
+    <w:p>
+      <w:pPr>
+        <w:pStyle w:val="Heading2"/>
+        <w:numPr>
+          <w:ilvl w:val="1"/>
+          <w:numId w:val="1"/>
+        </w:numPr>
+        <w:rPr/>
+      </w:pPr>
+      <w:r>
+        <w:rPr>
+          <w:lang w:val="fr-FR"/>
+        </w:rPr>
+        <w:t>Firewall:</w:t>
+      </w:r>
+    </w:p>
+    <w:p>
+      <w:pPr>
+        <w:pStyle w:val="TextBody"/>
+        <w:numPr>
+          <w:ilvl w:val="0"/>
+          <w:numId w:val="3"/>
+        </w:numPr>
+        <w:rPr/>
+      </w:pPr>
+      <w:r>
+        <w:rPr>
+          <w:b/>
+          <w:bCs/>
+          <w:lang w:val="fr-FR"/>
+        </w:rPr>
+        <w:t>SYNTAX :</w:t>
+      </w:r>
+      <w:r>
+        <w:rPr>
+          <w:lang w:val="fr-FR"/>
+        </w:rPr>
+        <w:t xml:space="preserve"> </w:t>
+      </w:r>
+      <w:r>
+        <w:rPr>
+          <w:b w:val="false"/>
+          <w:bCs w:val="false"/>
+          <w:lang w:val="fr-FR"/>
+        </w:rPr>
+        <w:t>FIREWALL</w:t>
+      </w:r>
+    </w:p>
+    <w:p>
+      <w:pPr>
+        <w:pStyle w:val="TextBody"/>
+        <w:numPr>
+          <w:ilvl w:val="0"/>
+          <w:numId w:val="3"/>
+        </w:numPr>
+        <w:spacing w:before="0" w:after="140"/>
+        <w:rPr/>
+      </w:pPr>
+      <w:r>
+        <w:rPr>
+          <w:b/>
+          <w:bCs/>
+          <w:lang w:val="fr-FR"/>
+        </w:rPr>
+        <w:t>DESCRIPTION :</w:t>
+      </w:r>
+      <w:r>
+        <w:rPr>
+          <w:b w:val="false"/>
+          <w:bCs w:val="false"/>
+          <w:lang w:val="fr-FR"/>
+        </w:rPr>
+        <w:t xml:space="preserve"> Lance un pare-feu sur la machine donnée qui bloque les connections/requêtes de l'attaquant.</w:t>
+      </w:r>
+    </w:p>
+    <w:p>
+      <w:pPr>
+        <w:pStyle w:val="Heading2"/>
+        <w:numPr>
+          <w:ilvl w:val="1"/>
+          <w:numId w:val="1"/>
+        </w:numPr>
+        <w:rPr/>
+      </w:pPr>
+      <w:r>
+        <w:rPr>
+          <w:lang w:val="fr-FR"/>
+        </w:rPr>
+        <w:t>AntiVirus:</w:t>
+      </w:r>
+    </w:p>
+    <w:p>
+      <w:pPr>
+        <w:pStyle w:val="TextBody"/>
+        <w:rPr/>
+      </w:pPr>
+      <w:r>
+        <w:rPr>
+          <w:b/>
+          <w:bCs/>
+          <w:lang w:val="fr-FR"/>
+        </w:rPr>
+        <w:t>SYNTAX :</w:t>
+      </w:r>
+      <w:r>
+        <w:rPr>
+          <w:lang w:val="fr-FR"/>
+        </w:rPr>
+        <w:t xml:space="preserve"> </w:t>
+      </w:r>
+      <w:r>
+        <w:rPr>
+          <w:b w:val="false"/>
+          <w:bCs w:val="false"/>
+          <w:lang w:val="fr-FR"/>
+        </w:rPr>
+        <w:t>AVSCAN</w:t>
+      </w:r>
+    </w:p>
+    <w:p>
+      <w:pPr>
+        <w:pStyle w:val="TextBody"/>
+        <w:spacing w:before="0" w:after="140"/>
+        <w:rPr/>
+      </w:pPr>
+      <w:r>
+        <w:rPr>
+          <w:b w:val="false"/>
+          <w:bCs w:val="false"/>
+          <w:lang w:val="fr-FR"/>
+        </w:rPr>
+        <w:t>DESCRIPTION : Lance un scan du système pour détecter des processus indésirables sur l'ordinateur.</w:t>
+      </w:r>
+    </w:p>
+    <w:p>
+      <w:pPr>
+        <w:pStyle w:val="Heading1"/>
+        <w:rPr>
+          <w:b/>
+          <w:b/>
+          <w:bCs/>
+        </w:rPr>
+      </w:pPr>
+      <w:r>
+        <w:rPr>
+          <w:b/>
+          <w:bCs/>
+          <w:lang w:val="fr-FR"/>
+        </w:rPr>
+        <w:t>Autres skill :</w:t>
+      </w:r>
+    </w:p>
+    <w:p>
+      <w:pPr>
+        <w:pStyle w:val="Heading2"/>
+        <w:numPr>
+          <w:ilvl w:val="1"/>
+          <w:numId w:val="1"/>
+        </w:numPr>
+        <w:rPr/>
+      </w:pPr>
+      <w:r>
+        <w:rPr>
+          <w:lang w:val="fr-FR"/>
+        </w:rPr>
+        <w:t>$EXENAME:</w:t>
+      </w:r>
+    </w:p>
+    <w:p>
+      <w:pPr>
+        <w:pStyle w:val="TextBody"/>
+        <w:rPr/>
+      </w:pPr>
+      <w:r>
+        <w:rPr>
+          <w:b/>
+          <w:bCs/>
+          <w:lang w:val="fr-FR"/>
+        </w:rPr>
+        <w:t>SYNTAX :</w:t>
+      </w:r>
+      <w:r>
+        <w:rPr>
+          <w:lang w:val="fr-FR"/>
+        </w:rPr>
+        <w:t xml:space="preserve"> </w:t>
+      </w:r>
+      <w:r>
+        <w:rPr>
+          <w:b w:val="false"/>
+          <w:bCs w:val="false"/>
+          <w:lang w:val="fr-FR"/>
+        </w:rPr>
+        <w:t>*Text*</w:t>
+      </w:r>
+    </w:p>
+    <w:p>
+      <w:pPr>
+        <w:pStyle w:val="TextBody"/>
+        <w:rPr>
+          <w:b w:val="false"/>
+          <w:b w:val="false"/>
+          <w:bCs w:val="false"/>
+        </w:rPr>
+      </w:pPr>
+      <w:r>
+        <w:rPr>
+          <w:b/>
+          <w:bCs/>
+          <w:lang w:val="fr-FR"/>
+        </w:rPr>
+        <w:t>DESCRIPTION :</w:t>
+      </w:r>
+      <w:r>
+        <w:rPr>
+          <w:b w:val="false"/>
+          <w:bCs w:val="false"/>
+          <w:lang w:val="fr-FR"/>
+        </w:rPr>
+        <w:t xml:space="preserve"> *Text*</w:t>
+      </w:r>
+    </w:p>
+    <w:p>
+      <w:pPr>
+        <w:pStyle w:val="Heading2"/>
+        <w:numPr>
+          <w:ilvl w:val="1"/>
+          <w:numId w:val="1"/>
+        </w:numPr>
+        <w:rPr/>
+      </w:pPr>
+      <w:r>
+        <w:rPr>
+          <w:lang w:val="fr-FR"/>
+        </w:rPr>
+        <w:t>Obfu</w:t>
+      </w:r>
+      <w:r>
+        <w:rPr>
+          <w:lang w:val="fr-FR"/>
+        </w:rPr>
+        <w:t>:</w:t>
+      </w:r>
+    </w:p>
+    <w:p>
+      <w:pPr>
+        <w:pStyle w:val="TextBody"/>
+        <w:rPr/>
+      </w:pPr>
+      <w:r>
+        <w:rPr>
+          <w:b/>
+          <w:bCs/>
+          <w:lang w:val="fr-FR"/>
+        </w:rPr>
+        <w:t>SYNTAX :</w:t>
+      </w:r>
+      <w:r>
+        <w:rPr>
+          <w:lang w:val="fr-FR"/>
+        </w:rPr>
+        <w:t xml:space="preserve"> </w:t>
+      </w:r>
+      <w:r>
+        <w:rPr>
+          <w:b w:val="false"/>
+          <w:bCs w:val="false"/>
+          <w:lang w:val="fr-FR"/>
+        </w:rPr>
+        <w:t>OBFU $EXENAME</w:t>
+      </w:r>
+    </w:p>
+    <w:p>
+      <w:pPr>
+        <w:pStyle w:val="TextBody"/>
+        <w:rPr>
+          <w:b w:val="false"/>
+          <w:b w:val="false"/>
+          <w:bCs w:val="false"/>
+        </w:rPr>
+      </w:pPr>
+      <w:r>
+        <w:rPr>
+          <w:b/>
+          <w:bCs/>
+          <w:lang w:val="fr-FR"/>
+        </w:rPr>
+        <w:t>DESCRIPTION :</w:t>
+      </w:r>
+      <w:r>
+        <w:rPr>
+          <w:b w:val="false"/>
+          <w:bCs w:val="false"/>
+          <w:lang w:val="fr-FR"/>
+        </w:rPr>
+        <w:t xml:space="preserve"> </w:t>
+      </w:r>
+      <w:r>
+        <w:rPr>
+          <w:b w:val="false"/>
+          <w:bCs w:val="false"/>
+          <w:lang w:val="fr-FR"/>
+        </w:rPr>
+        <w:t xml:space="preserve">cache le programme </w:t>
+      </w:r>
+      <w:r>
+        <w:rPr>
+          <w:b w:val="false"/>
+          <w:bCs w:val="false"/>
+          <w:lang w:val="fr-FR"/>
+        </w:rPr>
+        <w:t>spécifié</w:t>
+      </w:r>
+      <w:r>
+        <w:rPr>
+          <w:b w:val="false"/>
+          <w:bCs w:val="false"/>
+          <w:lang w:val="fr-FR"/>
+        </w:rPr>
+        <w:t xml:space="preserve"> par $EXENAME de la commande PS. L'utilisateur doit utiliser le programme AVSCAN pour le detecter.</w:t>
+      </w:r>
+    </w:p>
+    <w:p>
+      <w:pPr>
+        <w:pStyle w:val="Heading2"/>
+        <w:numPr>
+          <w:ilvl w:val="1"/>
+          <w:numId w:val="1"/>
+        </w:numPr>
+        <w:rPr/>
+      </w:pPr>
+      <w:r>
+        <w:rPr>
+          <w:lang w:val="fr-FR"/>
+        </w:rPr>
+        <w:t>Encrypt</w:t>
+      </w:r>
+      <w:r>
+        <w:rPr>
+          <w:lang w:val="fr-FR"/>
+        </w:rPr>
+        <w:t>:</w:t>
+      </w:r>
+    </w:p>
+    <w:p>
+      <w:pPr>
+        <w:pStyle w:val="TextBody"/>
+        <w:rPr/>
+      </w:pPr>
+      <w:r>
+        <w:rPr>
+          <w:b/>
+          <w:bCs/>
+          <w:lang w:val="fr-FR"/>
+        </w:rPr>
+        <w:t>SYNTAX :</w:t>
+      </w:r>
+      <w:r>
+        <w:rPr>
+          <w:lang w:val="fr-FR"/>
+        </w:rPr>
+        <w:t xml:space="preserve"> </w:t>
+      </w:r>
+      <w:r>
+        <w:rPr>
+          <w:b w:val="false"/>
+          <w:bCs w:val="false"/>
+          <w:lang w:val="fr-FR"/>
+        </w:rPr>
+        <w:t>ENCRYPT $FILENAME</w:t>
+      </w:r>
+    </w:p>
+    <w:p>
+      <w:pPr>
+        <w:pStyle w:val="TextBody"/>
+        <w:spacing w:before="0" w:after="140"/>
+        <w:rPr>
+          <w:b w:val="false"/>
+          <w:b w:val="false"/>
+          <w:bCs w:val="false"/>
+        </w:rPr>
+      </w:pPr>
+      <w:r>
+        <w:rPr>
+          <w:b/>
+          <w:bCs/>
+          <w:lang w:val="fr-FR"/>
+        </w:rPr>
+        <w:t>DESCRIPTION :</w:t>
+      </w:r>
+      <w:r>
+        <w:rPr>
+          <w:b w:val="false"/>
+          <w:bCs w:val="false"/>
+          <w:lang w:val="fr-FR"/>
+        </w:rPr>
+        <w:t xml:space="preserve"> </w:t>
+      </w:r>
+      <w:r>
+        <w:rPr>
+          <w:b w:val="false"/>
+          <w:bCs w:val="false"/>
+          <w:lang w:val="fr-FR"/>
+        </w:rPr>
+        <w:t>Crypte le dossier ou fichier spécifié par $FILENAME.</w:t>
       </w:r>
     </w:p>
     <w:sectPr>
@@ -662,6 +1516,7 @@
       <w:pgNumType w:fmt="decimal"/>
       <w:formProt w:val="false"/>
       <w:textDirection w:val="lrTb"/>
+      <w:docGrid w:type="default" w:linePitch="240" w:charSpace="4294961151"/>
     </w:sectPr>
   </w:body>
 </w:document>
@@ -698,9 +1553,6 @@
       <w:lvlText w:val=""/>
       <w:lvlJc w:val="left"/>
       <w:pPr>
-        <w:tabs>
-          <w:tab w:val="num" w:pos="432"/>
-        </w:tabs>
         <w:ind w:left="432" w:hanging="432"/>
       </w:pPr>
     </w:lvl>
@@ -711,9 +1563,6 @@
       <w:lvlText w:val=""/>
       <w:lvlJc w:val="left"/>
       <w:pPr>
-        <w:tabs>
-          <w:tab w:val="num" w:pos="576"/>
-        </w:tabs>
         <w:ind w:left="576" w:hanging="576"/>
       </w:pPr>
     </w:lvl>
@@ -724,9 +1573,6 @@
       <w:lvlText w:val=""/>
       <w:lvlJc w:val="left"/>
       <w:pPr>
-        <w:tabs>
-          <w:tab w:val="num" w:pos="720"/>
-        </w:tabs>
         <w:ind w:left="720" w:hanging="720"/>
       </w:pPr>
     </w:lvl>
@@ -737,9 +1583,6 @@
       <w:lvlText w:val=""/>
       <w:lvlJc w:val="left"/>
       <w:pPr>
-        <w:tabs>
-          <w:tab w:val="num" w:pos="864"/>
-        </w:tabs>
         <w:ind w:left="864" w:hanging="864"/>
       </w:pPr>
     </w:lvl>
@@ -750,9 +1593,6 @@
       <w:lvlText w:val=""/>
       <w:lvlJc w:val="left"/>
       <w:pPr>
-        <w:tabs>
-          <w:tab w:val="num" w:pos="1008"/>
-        </w:tabs>
         <w:ind w:left="1008" w:hanging="1008"/>
       </w:pPr>
     </w:lvl>
@@ -763,9 +1603,6 @@
       <w:lvlText w:val=""/>
       <w:lvlJc w:val="left"/>
       <w:pPr>
-        <w:tabs>
-          <w:tab w:val="num" w:pos="1152"/>
-        </w:tabs>
         <w:ind w:left="1152" w:hanging="1152"/>
       </w:pPr>
     </w:lvl>
@@ -776,9 +1613,6 @@
       <w:lvlText w:val=""/>
       <w:lvlJc w:val="left"/>
       <w:pPr>
-        <w:tabs>
-          <w:tab w:val="num" w:pos="1296"/>
-        </w:tabs>
         <w:ind w:left="1296" w:hanging="1296"/>
       </w:pPr>
     </w:lvl>
@@ -789,9 +1623,6 @@
       <w:lvlText w:val=""/>
       <w:lvlJc w:val="left"/>
       <w:pPr>
-        <w:tabs>
-          <w:tab w:val="num" w:pos="1440"/>
-        </w:tabs>
         <w:ind w:left="1440" w:hanging="1440"/>
       </w:pPr>
     </w:lvl>
@@ -802,6 +1633,414 @@
       <w:lvlText w:val=""/>
       <w:lvlJc w:val="left"/>
       <w:pPr>
+        <w:ind w:left="1584" w:hanging="1584"/>
+      </w:pPr>
+    </w:lvl>
+  </w:abstractNum>
+  <w:abstractNum w:abstractNumId="2">
+    <w:lvl w:ilvl="0">
+      <w:start w:val="1"/>
+      <w:numFmt w:val="bullet"/>
+      <w:lvlText w:val=""/>
+      <w:lvlJc w:val="left"/>
+      <w:pPr>
+        <w:tabs>
+          <w:tab w:val="num" w:pos="720"/>
+        </w:tabs>
+        <w:ind w:left="720" w:hanging="360"/>
+      </w:pPr>
+      <w:rPr>
+        <w:rFonts w:ascii="Symbol" w:hAnsi="Symbol" w:cs="Symbol" w:hint="default"/>
+        <w:rFonts w:cs="OpenSymbol"/>
+      </w:rPr>
+    </w:lvl>
+    <w:lvl w:ilvl="1">
+      <w:start w:val="1"/>
+      <w:numFmt w:val="bullet"/>
+      <w:lvlText w:val="◦"/>
+      <w:lvlJc w:val="left"/>
+      <w:pPr>
+        <w:tabs>
+          <w:tab w:val="num" w:pos="1080"/>
+        </w:tabs>
+        <w:ind w:left="1080" w:hanging="360"/>
+      </w:pPr>
+      <w:rPr>
+        <w:rFonts w:ascii="OpenSymbol" w:hAnsi="OpenSymbol" w:cs="OpenSymbol" w:hint="default"/>
+        <w:rFonts w:cs="OpenSymbol"/>
+      </w:rPr>
+    </w:lvl>
+    <w:lvl w:ilvl="2">
+      <w:start w:val="1"/>
+      <w:numFmt w:val="bullet"/>
+      <w:lvlText w:val="▪"/>
+      <w:lvlJc w:val="left"/>
+      <w:pPr>
+        <w:tabs>
+          <w:tab w:val="num" w:pos="1440"/>
+        </w:tabs>
+        <w:ind w:left="1440" w:hanging="360"/>
+      </w:pPr>
+      <w:rPr>
+        <w:rFonts w:ascii="OpenSymbol" w:hAnsi="OpenSymbol" w:cs="OpenSymbol" w:hint="default"/>
+        <w:rFonts w:cs="OpenSymbol"/>
+      </w:rPr>
+    </w:lvl>
+    <w:lvl w:ilvl="3">
+      <w:start w:val="1"/>
+      <w:numFmt w:val="bullet"/>
+      <w:lvlText w:val=""/>
+      <w:lvlJc w:val="left"/>
+      <w:pPr>
+        <w:tabs>
+          <w:tab w:val="num" w:pos="1800"/>
+        </w:tabs>
+        <w:ind w:left="1800" w:hanging="360"/>
+      </w:pPr>
+      <w:rPr>
+        <w:rFonts w:ascii="Symbol" w:hAnsi="Symbol" w:cs="Symbol" w:hint="default"/>
+        <w:rFonts w:cs="OpenSymbol"/>
+      </w:rPr>
+    </w:lvl>
+    <w:lvl w:ilvl="4">
+      <w:start w:val="1"/>
+      <w:numFmt w:val="bullet"/>
+      <w:lvlText w:val="◦"/>
+      <w:lvlJc w:val="left"/>
+      <w:pPr>
+        <w:tabs>
+          <w:tab w:val="num" w:pos="2160"/>
+        </w:tabs>
+        <w:ind w:left="2160" w:hanging="360"/>
+      </w:pPr>
+      <w:rPr>
+        <w:rFonts w:ascii="OpenSymbol" w:hAnsi="OpenSymbol" w:cs="OpenSymbol" w:hint="default"/>
+        <w:rFonts w:cs="OpenSymbol"/>
+      </w:rPr>
+    </w:lvl>
+    <w:lvl w:ilvl="5">
+      <w:start w:val="1"/>
+      <w:numFmt w:val="bullet"/>
+      <w:lvlText w:val="▪"/>
+      <w:lvlJc w:val="left"/>
+      <w:pPr>
+        <w:tabs>
+          <w:tab w:val="num" w:pos="2520"/>
+        </w:tabs>
+        <w:ind w:left="2520" w:hanging="360"/>
+      </w:pPr>
+      <w:rPr>
+        <w:rFonts w:ascii="OpenSymbol" w:hAnsi="OpenSymbol" w:cs="OpenSymbol" w:hint="default"/>
+        <w:rFonts w:cs="OpenSymbol"/>
+      </w:rPr>
+    </w:lvl>
+    <w:lvl w:ilvl="6">
+      <w:start w:val="1"/>
+      <w:numFmt w:val="bullet"/>
+      <w:lvlText w:val=""/>
+      <w:lvlJc w:val="left"/>
+      <w:pPr>
+        <w:tabs>
+          <w:tab w:val="num" w:pos="2880"/>
+        </w:tabs>
+        <w:ind w:left="2880" w:hanging="360"/>
+      </w:pPr>
+      <w:rPr>
+        <w:rFonts w:ascii="Symbol" w:hAnsi="Symbol" w:cs="Symbol" w:hint="default"/>
+        <w:rFonts w:cs="OpenSymbol"/>
+      </w:rPr>
+    </w:lvl>
+    <w:lvl w:ilvl="7">
+      <w:start w:val="1"/>
+      <w:numFmt w:val="bullet"/>
+      <w:lvlText w:val="◦"/>
+      <w:lvlJc w:val="left"/>
+      <w:pPr>
+        <w:tabs>
+          <w:tab w:val="num" w:pos="3240"/>
+        </w:tabs>
+        <w:ind w:left="3240" w:hanging="360"/>
+      </w:pPr>
+      <w:rPr>
+        <w:rFonts w:ascii="OpenSymbol" w:hAnsi="OpenSymbol" w:cs="OpenSymbol" w:hint="default"/>
+        <w:rFonts w:cs="OpenSymbol"/>
+      </w:rPr>
+    </w:lvl>
+    <w:lvl w:ilvl="8">
+      <w:start w:val="1"/>
+      <w:numFmt w:val="bullet"/>
+      <w:lvlText w:val="▪"/>
+      <w:lvlJc w:val="left"/>
+      <w:pPr>
+        <w:tabs>
+          <w:tab w:val="num" w:pos="3600"/>
+        </w:tabs>
+        <w:ind w:left="3600" w:hanging="360"/>
+      </w:pPr>
+      <w:rPr>
+        <w:rFonts w:ascii="OpenSymbol" w:hAnsi="OpenSymbol" w:cs="OpenSymbol" w:hint="default"/>
+        <w:rFonts w:cs="OpenSymbol"/>
+      </w:rPr>
+    </w:lvl>
+  </w:abstractNum>
+  <w:abstractNum w:abstractNumId="3">
+    <w:lvl w:ilvl="0">
+      <w:start w:val="1"/>
+      <w:numFmt w:val="bullet"/>
+      <w:lvlText w:val=""/>
+      <w:lvlJc w:val="left"/>
+      <w:pPr>
+        <w:tabs>
+          <w:tab w:val="num" w:pos="720"/>
+        </w:tabs>
+        <w:ind w:left="720" w:hanging="360"/>
+      </w:pPr>
+      <w:rPr>
+        <w:rFonts w:ascii="Symbol" w:hAnsi="Symbol" w:cs="Symbol" w:hint="default"/>
+        <w:rFonts w:cs="OpenSymbol"/>
+      </w:rPr>
+    </w:lvl>
+    <w:lvl w:ilvl="1">
+      <w:start w:val="1"/>
+      <w:numFmt w:val="bullet"/>
+      <w:lvlText w:val="◦"/>
+      <w:lvlJc w:val="left"/>
+      <w:pPr>
+        <w:tabs>
+          <w:tab w:val="num" w:pos="1080"/>
+        </w:tabs>
+        <w:ind w:left="1080" w:hanging="360"/>
+      </w:pPr>
+      <w:rPr>
+        <w:rFonts w:ascii="OpenSymbol" w:hAnsi="OpenSymbol" w:cs="OpenSymbol" w:hint="default"/>
+        <w:rFonts w:cs="OpenSymbol"/>
+      </w:rPr>
+    </w:lvl>
+    <w:lvl w:ilvl="2">
+      <w:start w:val="1"/>
+      <w:numFmt w:val="bullet"/>
+      <w:lvlText w:val="▪"/>
+      <w:lvlJc w:val="left"/>
+      <w:pPr>
+        <w:tabs>
+          <w:tab w:val="num" w:pos="1440"/>
+        </w:tabs>
+        <w:ind w:left="1440" w:hanging="360"/>
+      </w:pPr>
+      <w:rPr>
+        <w:rFonts w:ascii="OpenSymbol" w:hAnsi="OpenSymbol" w:cs="OpenSymbol" w:hint="default"/>
+        <w:rFonts w:cs="OpenSymbol"/>
+      </w:rPr>
+    </w:lvl>
+    <w:lvl w:ilvl="3">
+      <w:start w:val="1"/>
+      <w:numFmt w:val="bullet"/>
+      <w:lvlText w:val=""/>
+      <w:lvlJc w:val="left"/>
+      <w:pPr>
+        <w:tabs>
+          <w:tab w:val="num" w:pos="1800"/>
+        </w:tabs>
+        <w:ind w:left="1800" w:hanging="360"/>
+      </w:pPr>
+      <w:rPr>
+        <w:rFonts w:ascii="Symbol" w:hAnsi="Symbol" w:cs="Symbol" w:hint="default"/>
+        <w:rFonts w:cs="OpenSymbol"/>
+      </w:rPr>
+    </w:lvl>
+    <w:lvl w:ilvl="4">
+      <w:start w:val="1"/>
+      <w:numFmt w:val="bullet"/>
+      <w:lvlText w:val="◦"/>
+      <w:lvlJc w:val="left"/>
+      <w:pPr>
+        <w:tabs>
+          <w:tab w:val="num" w:pos="2160"/>
+        </w:tabs>
+        <w:ind w:left="2160" w:hanging="360"/>
+      </w:pPr>
+      <w:rPr>
+        <w:rFonts w:ascii="OpenSymbol" w:hAnsi="OpenSymbol" w:cs="OpenSymbol" w:hint="default"/>
+        <w:rFonts w:cs="OpenSymbol"/>
+      </w:rPr>
+    </w:lvl>
+    <w:lvl w:ilvl="5">
+      <w:start w:val="1"/>
+      <w:numFmt w:val="bullet"/>
+      <w:lvlText w:val="▪"/>
+      <w:lvlJc w:val="left"/>
+      <w:pPr>
+        <w:tabs>
+          <w:tab w:val="num" w:pos="2520"/>
+        </w:tabs>
+        <w:ind w:left="2520" w:hanging="360"/>
+      </w:pPr>
+      <w:rPr>
+        <w:rFonts w:ascii="OpenSymbol" w:hAnsi="OpenSymbol" w:cs="OpenSymbol" w:hint="default"/>
+        <w:rFonts w:cs="OpenSymbol"/>
+      </w:rPr>
+    </w:lvl>
+    <w:lvl w:ilvl="6">
+      <w:start w:val="1"/>
+      <w:numFmt w:val="bullet"/>
+      <w:lvlText w:val=""/>
+      <w:lvlJc w:val="left"/>
+      <w:pPr>
+        <w:tabs>
+          <w:tab w:val="num" w:pos="2880"/>
+        </w:tabs>
+        <w:ind w:left="2880" w:hanging="360"/>
+      </w:pPr>
+      <w:rPr>
+        <w:rFonts w:ascii="Symbol" w:hAnsi="Symbol" w:cs="Symbol" w:hint="default"/>
+        <w:rFonts w:cs="OpenSymbol"/>
+      </w:rPr>
+    </w:lvl>
+    <w:lvl w:ilvl="7">
+      <w:start w:val="1"/>
+      <w:numFmt w:val="bullet"/>
+      <w:lvlText w:val="◦"/>
+      <w:lvlJc w:val="left"/>
+      <w:pPr>
+        <w:tabs>
+          <w:tab w:val="num" w:pos="3240"/>
+        </w:tabs>
+        <w:ind w:left="3240" w:hanging="360"/>
+      </w:pPr>
+      <w:rPr>
+        <w:rFonts w:ascii="OpenSymbol" w:hAnsi="OpenSymbol" w:cs="OpenSymbol" w:hint="default"/>
+        <w:rFonts w:cs="OpenSymbol"/>
+      </w:rPr>
+    </w:lvl>
+    <w:lvl w:ilvl="8">
+      <w:start w:val="1"/>
+      <w:numFmt w:val="bullet"/>
+      <w:lvlText w:val="▪"/>
+      <w:lvlJc w:val="left"/>
+      <w:pPr>
+        <w:tabs>
+          <w:tab w:val="num" w:pos="3600"/>
+        </w:tabs>
+        <w:ind w:left="3600" w:hanging="360"/>
+      </w:pPr>
+      <w:rPr>
+        <w:rFonts w:ascii="OpenSymbol" w:hAnsi="OpenSymbol" w:cs="OpenSymbol" w:hint="default"/>
+        <w:rFonts w:cs="OpenSymbol"/>
+      </w:rPr>
+    </w:lvl>
+  </w:abstractNum>
+  <w:abstractNum w:abstractNumId="4">
+    <w:lvl w:ilvl="0">
+      <w:start w:val="1"/>
+      <w:numFmt w:val="none"/>
+      <w:suff w:val="nothing"/>
+      <w:lvlText w:val=""/>
+      <w:lvlJc w:val="left"/>
+      <w:pPr>
+        <w:tabs>
+          <w:tab w:val="num" w:pos="432"/>
+        </w:tabs>
+        <w:ind w:left="432" w:hanging="432"/>
+      </w:pPr>
+    </w:lvl>
+    <w:lvl w:ilvl="1">
+      <w:start w:val="1"/>
+      <w:numFmt w:val="none"/>
+      <w:suff w:val="nothing"/>
+      <w:lvlText w:val=""/>
+      <w:lvlJc w:val="left"/>
+      <w:pPr>
+        <w:tabs>
+          <w:tab w:val="num" w:pos="576"/>
+        </w:tabs>
+        <w:ind w:left="576" w:hanging="576"/>
+      </w:pPr>
+    </w:lvl>
+    <w:lvl w:ilvl="2">
+      <w:start w:val="1"/>
+      <w:numFmt w:val="none"/>
+      <w:suff w:val="nothing"/>
+      <w:lvlText w:val=""/>
+      <w:lvlJc w:val="left"/>
+      <w:pPr>
+        <w:tabs>
+          <w:tab w:val="num" w:pos="720"/>
+        </w:tabs>
+        <w:ind w:left="720" w:hanging="720"/>
+      </w:pPr>
+    </w:lvl>
+    <w:lvl w:ilvl="3">
+      <w:start w:val="1"/>
+      <w:numFmt w:val="none"/>
+      <w:suff w:val="nothing"/>
+      <w:lvlText w:val=""/>
+      <w:lvlJc w:val="left"/>
+      <w:pPr>
+        <w:tabs>
+          <w:tab w:val="num" w:pos="864"/>
+        </w:tabs>
+        <w:ind w:left="864" w:hanging="864"/>
+      </w:pPr>
+    </w:lvl>
+    <w:lvl w:ilvl="4">
+      <w:start w:val="1"/>
+      <w:numFmt w:val="none"/>
+      <w:suff w:val="nothing"/>
+      <w:lvlText w:val=""/>
+      <w:lvlJc w:val="left"/>
+      <w:pPr>
+        <w:tabs>
+          <w:tab w:val="num" w:pos="1008"/>
+        </w:tabs>
+        <w:ind w:left="1008" w:hanging="1008"/>
+      </w:pPr>
+    </w:lvl>
+    <w:lvl w:ilvl="5">
+      <w:start w:val="1"/>
+      <w:numFmt w:val="none"/>
+      <w:suff w:val="nothing"/>
+      <w:lvlText w:val=""/>
+      <w:lvlJc w:val="left"/>
+      <w:pPr>
+        <w:tabs>
+          <w:tab w:val="num" w:pos="1152"/>
+        </w:tabs>
+        <w:ind w:left="1152" w:hanging="1152"/>
+      </w:pPr>
+    </w:lvl>
+    <w:lvl w:ilvl="6">
+      <w:start w:val="1"/>
+      <w:numFmt w:val="none"/>
+      <w:suff w:val="nothing"/>
+      <w:lvlText w:val=""/>
+      <w:lvlJc w:val="left"/>
+      <w:pPr>
+        <w:tabs>
+          <w:tab w:val="num" w:pos="1296"/>
+        </w:tabs>
+        <w:ind w:left="1296" w:hanging="1296"/>
+      </w:pPr>
+    </w:lvl>
+    <w:lvl w:ilvl="7">
+      <w:start w:val="1"/>
+      <w:numFmt w:val="none"/>
+      <w:suff w:val="nothing"/>
+      <w:lvlText w:val=""/>
+      <w:lvlJc w:val="left"/>
+      <w:pPr>
+        <w:tabs>
+          <w:tab w:val="num" w:pos="1440"/>
+        </w:tabs>
+        <w:ind w:left="1440" w:hanging="1440"/>
+      </w:pPr>
+    </w:lvl>
+    <w:lvl w:ilvl="8">
+      <w:start w:val="1"/>
+      <w:numFmt w:val="none"/>
+      <w:suff w:val="nothing"/>
+      <w:lvlText w:val=""/>
+      <w:lvlJc w:val="left"/>
+      <w:pPr>
         <w:tabs>
           <w:tab w:val="num" w:pos="1584"/>
         </w:tabs>
@@ -811,6 +2050,15 @@
   </w:abstractNum>
   <w:num w:numId="1">
     <w:abstractNumId w:val="1"/>
+  </w:num>
+  <w:num w:numId="2">
+    <w:abstractNumId w:val="2"/>
+  </w:num>
+  <w:num w:numId="3">
+    <w:abstractNumId w:val="3"/>
+  </w:num>
+  <w:num w:numId="4">
+    <w:abstractNumId w:val="4"/>
   </w:num>
 </w:numbering>
 </file>
@@ -821,7 +2069,6 @@
     <w:rPrDefault>
       <w:rPr>
         <w:rFonts w:ascii="Liberation Serif" w:hAnsi="Liberation Serif" w:eastAsia="SimSun" w:cs="Mangal"/>
-        <w:sz w:val="24"/>
         <w:szCs w:val="24"/>
         <w:lang w:val="en-GB" w:eastAsia="zh-CN" w:bidi="hi-IN"/>
       </w:rPr>
@@ -836,10 +2083,12 @@
     <w:pPr>
       <w:widowControl w:val="false"/>
       <w:suppressAutoHyphens w:val="true"/>
+      <w:bidi w:val="0"/>
+      <w:jc w:val="left"/>
     </w:pPr>
     <w:rPr>
       <w:rFonts w:ascii="Liberation Serif" w:hAnsi="Liberation Serif" w:eastAsia="SimSun" w:cs="Mangal"/>
-      <w:color w:val="auto"/>
+      <w:color w:val="00000A"/>
       <w:sz w:val="24"/>
       <w:szCs w:val="24"/>
       <w:lang w:val="en-GB" w:eastAsia="zh-CN" w:bidi="hi-IN"/>
@@ -848,15 +2097,9 @@
   <w:style w:type="paragraph" w:styleId="Heading1">
     <w:name w:val="Heading 1"/>
     <w:basedOn w:val="Heading"/>
-    <w:next w:val="TextBody"/>
     <w:qFormat/>
     <w:pPr>
-      <w:numPr>
-        <w:ilvl w:val="0"/>
-        <w:numId w:val="1"/>
-      </w:numPr>
       <w:spacing w:before="240" w:after="120"/>
-      <w:outlineLvl w:val="0"/>
       <w:outlineLvl w:val="0"/>
     </w:pPr>
     <w:rPr>
@@ -869,15 +2112,9 @@
   <w:style w:type="paragraph" w:styleId="Heading2">
     <w:name w:val="Heading 2"/>
     <w:basedOn w:val="Heading"/>
-    <w:next w:val="TextBody"/>
     <w:qFormat/>
     <w:pPr>
-      <w:numPr>
-        <w:ilvl w:val="1"/>
-        <w:numId w:val="1"/>
-      </w:numPr>
       <w:spacing w:before="200" w:after="120"/>
-      <w:outlineLvl w:val="1"/>
       <w:outlineLvl w:val="1"/>
     </w:pPr>
     <w:rPr>
@@ -890,15 +2127,9 @@
   <w:style w:type="paragraph" w:styleId="Heading3">
     <w:name w:val="Heading 3"/>
     <w:basedOn w:val="Heading"/>
-    <w:next w:val="TextBody"/>
     <w:qFormat/>
     <w:pPr>
-      <w:numPr>
-        <w:ilvl w:val="2"/>
-        <w:numId w:val="1"/>
-      </w:numPr>
       <w:spacing w:before="140" w:after="120"/>
-      <w:outlineLvl w:val="2"/>
       <w:outlineLvl w:val="2"/>
     </w:pPr>
     <w:rPr>
@@ -906,6 +2137,13 @@
       <w:bCs/>
       <w:sz w:val="28"/>
       <w:szCs w:val="28"/>
+    </w:rPr>
+  </w:style>
+  <w:style w:type="character" w:styleId="Bullets">
+    <w:name w:val="Bullets"/>
+    <w:qFormat/>
+    <w:rPr>
+      <w:rFonts w:ascii="OpenSymbol" w:hAnsi="OpenSymbol" w:eastAsia="OpenSymbol" w:cs="OpenSymbol"/>
     </w:rPr>
   </w:style>
   <w:style w:type="paragraph" w:styleId="Heading">
@@ -979,7 +2217,6 @@
   <w:style w:type="paragraph" w:styleId="Title">
     <w:name w:val="Title"/>
     <w:basedOn w:val="Heading"/>
-    <w:next w:val="TextBody"/>
     <w:qFormat/>
     <w:pPr>
       <w:jc w:val="center"/>
@@ -994,7 +2231,6 @@
   <w:style w:type="paragraph" w:styleId="Subtitle">
     <w:name w:val="Subtitle"/>
     <w:basedOn w:val="Heading"/>
-    <w:next w:val="TextBody"/>
     <w:qFormat/>
     <w:pPr>
       <w:spacing w:before="60" w:after="120"/>

</xml_diff>

<commit_message>
- set project to 2D - removed skyboxes from scenes.
</commit_message>
<xml_diff>
--- a/Design/Executables.docx
+++ b/Design/Executables.docx
@@ -6,12 +6,12 @@
       <w:pPr>
         <w:pStyle w:val="Normal"/>
         <w:rPr>
-          <w:lang w:val="fr-FR"/>
-        </w:rPr>
-      </w:pPr>
-      <w:r>
-        <w:rPr>
-          <w:lang w:val="fr-FR"/>
+          <w:lang w:val="fr-FR" w:eastAsia="zh-CN" w:bidi="hi-IN"/>
+        </w:rPr>
+      </w:pPr>
+      <w:r>
+        <w:rPr>
+          <w:lang w:val="fr-FR" w:eastAsia="zh-CN" w:bidi="hi-IN"/>
         </w:rPr>
       </w:r>
     </w:p>
@@ -28,21 +28,21 @@
       </w:pPr>
       <w:r>
         <w:rPr>
+          <w:lang w:val="fr-FR" w:eastAsia="zh-CN" w:bidi="hi-IN"/>
+        </w:rPr>
+        <w:t>Intro:</w:t>
+      </w:r>
+    </w:p>
+    <w:p>
+      <w:pPr>
+        <w:pStyle w:val="TextBody"/>
+        <w:rPr>
           <w:lang w:val="fr-FR"/>
         </w:rPr>
-        <w:t>Intro:</w:t>
-      </w:r>
-    </w:p>
-    <w:p>
-      <w:pPr>
-        <w:pStyle w:val="TextBody"/>
-        <w:rPr>
-          <w:lang w:val="fr-FR"/>
-        </w:rPr>
-      </w:pPr>
-      <w:r>
-        <w:rPr>
-          <w:lang w:val="fr-FR"/>
+      </w:pPr>
+      <w:r>
+        <w:rPr>
+          <w:lang w:val="fr-FR" w:eastAsia="zh-CN" w:bidi="hi-IN"/>
         </w:rPr>
         <w:t xml:space="preserve">Ce document illustre brièvement les programmes disponibles aux joueurs pendant une partie de BattleHack. Dans beaucoup de cas, un skill </w:t>
       </w:r>
@@ -51,12 +51,12 @@
       <w:pPr>
         <w:pStyle w:val="TextBody"/>
         <w:rPr>
-          <w:lang w:val="fr-FR"/>
-        </w:rPr>
-      </w:pPr>
-      <w:r>
-        <w:rPr>
-          <w:lang w:val="fr-FR"/>
+          <w:lang w:val="fr-FR" w:eastAsia="zh-CN" w:bidi="hi-IN"/>
+        </w:rPr>
+      </w:pPr>
+      <w:r>
+        <w:rPr>
+          <w:lang w:val="fr-FR" w:eastAsia="zh-CN" w:bidi="hi-IN"/>
         </w:rPr>
       </w:r>
     </w:p>
@@ -73,9 +73,87 @@
       </w:pPr>
       <w:r>
         <w:rPr>
+          <w:lang w:val="fr-FR" w:eastAsia="zh-CN" w:bidi="hi-IN"/>
+        </w:rPr>
+        <w:t>Skill Offensif:</w:t>
+      </w:r>
+    </w:p>
+    <w:p>
+      <w:pPr>
+        <w:pStyle w:val="Heading2"/>
+        <w:numPr>
+          <w:ilvl w:val="1"/>
+          <w:numId w:val="1"/>
+        </w:numPr>
+        <w:rPr>
           <w:lang w:val="fr-FR"/>
         </w:rPr>
-        <w:t>Skill Offensif:</w:t>
+      </w:pPr>
+      <w:bookmarkStart w:id="0" w:name="__DdeLink__302_337826955"/>
+      <w:r>
+        <w:rPr>
+          <w:lang w:val="fr-FR" w:eastAsia="zh-CN" w:bidi="hi-IN"/>
+        </w:rPr>
+        <w:t>$EXENAME:</w:t>
+      </w:r>
+    </w:p>
+    <w:p>
+      <w:pPr>
+        <w:pStyle w:val="TextBody"/>
+        <w:rPr>
+          <w:lang w:val="fr-FR"/>
+        </w:rPr>
+      </w:pPr>
+      <w:r>
+        <w:rPr>
+          <w:b/>
+          <w:bCs/>
+          <w:lang w:val="fr-FR" w:eastAsia="zh-CN" w:bidi="hi-IN"/>
+        </w:rPr>
+        <w:t>SYNTAX :</w:t>
+      </w:r>
+      <w:r>
+        <w:rPr>
+          <w:lang w:val="fr-FR" w:eastAsia="zh-CN" w:bidi="hi-IN"/>
+        </w:rPr>
+        <w:t xml:space="preserve"> </w:t>
+      </w:r>
+      <w:r>
+        <w:rPr>
+          <w:b w:val="false"/>
+          <w:bCs w:val="false"/>
+          <w:lang w:val="fr-FR" w:eastAsia="zh-CN" w:bidi="hi-IN"/>
+        </w:rPr>
+        <w:t>*Text*</w:t>
+      </w:r>
+    </w:p>
+    <w:p>
+      <w:pPr>
+        <w:pStyle w:val="TextBody"/>
+        <w:rPr>
+          <w:b/>
+          <w:b/>
+          <w:bCs/>
+          <w:lang w:val="fr-FR"/>
+        </w:rPr>
+      </w:pPr>
+      <w:bookmarkStart w:id="1" w:name="__DdeLink__302_337826955"/>
+      <w:r>
+        <w:rPr>
+          <w:b/>
+          <w:bCs/>
+          <w:lang w:val="fr-FR" w:eastAsia="zh-CN" w:bidi="hi-IN"/>
+        </w:rPr>
+        <w:t>DESCRIPTION :</w:t>
+      </w:r>
+      <w:bookmarkEnd w:id="1"/>
+      <w:r>
+        <w:rPr>
+          <w:b w:val="false"/>
+          <w:bCs w:val="false"/>
+          <w:lang w:val="fr-FR" w:eastAsia="zh-CN" w:bidi="hi-IN"/>
+        </w:rPr>
+        <w:t xml:space="preserve"> *Text*</w:t>
       </w:r>
     </w:p>
     <w:p>
@@ -89,87 +167,9 @@
           <w:lang w:val="fr-FR"/>
         </w:rPr>
       </w:pPr>
-      <w:bookmarkStart w:id="0" w:name="__DdeLink__302_337826955"/>
-      <w:r>
-        <w:rPr>
-          <w:lang w:val="fr-FR"/>
-        </w:rPr>
-        <w:t>$EXENAME:</w:t>
-      </w:r>
-    </w:p>
-    <w:p>
-      <w:pPr>
-        <w:pStyle w:val="TextBody"/>
-        <w:rPr>
-          <w:lang w:val="fr-FR"/>
-        </w:rPr>
-      </w:pPr>
-      <w:r>
-        <w:rPr>
-          <w:b/>
-          <w:bCs/>
-          <w:lang w:val="fr-FR"/>
-        </w:rPr>
-        <w:t>SYNTAX :</w:t>
-      </w:r>
-      <w:r>
-        <w:rPr>
-          <w:lang w:val="fr-FR"/>
-        </w:rPr>
-        <w:t xml:space="preserve"> </w:t>
-      </w:r>
-      <w:r>
-        <w:rPr>
-          <w:b w:val="false"/>
-          <w:bCs w:val="false"/>
-          <w:lang w:val="fr-FR"/>
-        </w:rPr>
-        <w:t>*Text*</w:t>
-      </w:r>
-    </w:p>
-    <w:p>
-      <w:pPr>
-        <w:pStyle w:val="TextBody"/>
-        <w:rPr>
-          <w:b/>
-          <w:b/>
-          <w:bCs/>
-          <w:lang w:val="fr-FR"/>
-        </w:rPr>
-      </w:pPr>
-      <w:bookmarkStart w:id="1" w:name="__DdeLink__302_337826955"/>
-      <w:r>
-        <w:rPr>
-          <w:b/>
-          <w:bCs/>
-          <w:lang w:val="fr-FR"/>
-        </w:rPr>
-        <w:t>DESCRIPTION :</w:t>
-      </w:r>
-      <w:bookmarkEnd w:id="1"/>
-      <w:r>
-        <w:rPr>
-          <w:b w:val="false"/>
-          <w:bCs w:val="false"/>
-          <w:lang w:val="fr-FR"/>
-        </w:rPr>
-        <w:t xml:space="preserve"> *Text*</w:t>
-      </w:r>
-    </w:p>
-    <w:p>
-      <w:pPr>
-        <w:pStyle w:val="Heading2"/>
-        <w:numPr>
-          <w:ilvl w:val="1"/>
-          <w:numId w:val="1"/>
-        </w:numPr>
-        <w:rPr>
-          <w:lang w:val="fr-FR"/>
-        </w:rPr>
-      </w:pPr>
-      <w:r>
-        <w:rPr>
-          <w:lang w:val="fr-FR"/>
+      <w:r>
+        <w:rPr>
+          <w:lang w:val="fr-FR" w:eastAsia="zh-CN" w:bidi="hi-IN"/>
         </w:rPr>
         <w:t>ProxyTunnel</w:t>
       </w:r>
@@ -189,13 +189,13 @@
         <w:rPr>
           <w:b/>
           <w:bCs/>
-          <w:lang w:val="fr-FR"/>
+          <w:lang w:val="fr-FR" w:eastAsia="zh-CN" w:bidi="hi-IN"/>
         </w:rPr>
         <w:t>SYNTAX :</w:t>
       </w:r>
       <w:r>
         <w:rPr>
-          <w:lang w:val="fr-FR"/>
+          <w:lang w:val="fr-FR" w:eastAsia="zh-CN" w:bidi="hi-IN"/>
         </w:rPr>
         <w:t xml:space="preserve"> </w:t>
       </w:r>
@@ -203,7 +203,7 @@
         <w:rPr>
           <w:b w:val="false"/>
           <w:bCs w:val="false"/>
-          <w:lang w:val="fr-FR"/>
+          <w:lang w:val="fr-FR" w:eastAsia="zh-CN" w:bidi="hi-IN"/>
         </w:rPr>
         <w:t>PROXYTUNNEL $IP</w:t>
       </w:r>
@@ -215,13 +215,15 @@
           <w:ilvl w:val="0"/>
           <w:numId w:val="2"/>
         </w:numPr>
-        <w:rPr/>
-      </w:pPr>
-      <w:r>
-        <w:rPr>
-          <w:b/>
-          <w:bCs/>
-          <w:lang w:val="fr-FR"/>
+        <w:rPr>
+          <w:lang w:val="fr-FR" w:eastAsia="zh-CN" w:bidi="hi-IN"/>
+        </w:rPr>
+      </w:pPr>
+      <w:r>
+        <w:rPr>
+          <w:b/>
+          <w:bCs/>
+          <w:lang w:val="fr-FR" w:eastAsia="zh-CN" w:bidi="hi-IN"/>
         </w:rPr>
         <w:t>DESCRIPTION :</w:t>
       </w:r>
@@ -229,7 +231,7 @@
         <w:rPr>
           <w:b w:val="false"/>
           <w:bCs w:val="false"/>
-          <w:lang w:val="fr-FR"/>
+          <w:lang w:val="fr-FR" w:eastAsia="zh-CN" w:bidi="hi-IN"/>
         </w:rPr>
         <w:t xml:space="preserve"> permet au joueur de contourner un proxy configuré sur la machine définie dans $IP.</w:t>
       </w:r>
@@ -241,139 +243,149 @@
           <w:ilvl w:val="0"/>
           <w:numId w:val="2"/>
         </w:numPr>
-        <w:rPr/>
-      </w:pPr>
-      <w:r>
-        <w:rPr>
-          <w:b/>
-          <w:bCs/>
+        <w:rPr>
+          <w:lang w:val="fr-FR" w:eastAsia="zh-CN" w:bidi="hi-IN"/>
+        </w:rPr>
+      </w:pPr>
+      <w:r>
+        <w:rPr>
+          <w:b/>
+          <w:bCs/>
+          <w:lang w:val="fr-FR" w:eastAsia="zh-CN" w:bidi="hi-IN"/>
+        </w:rPr>
+        <w:t>Versions :</w:t>
+      </w:r>
+    </w:p>
+    <w:p>
+      <w:pPr>
+        <w:pStyle w:val="TextBody"/>
+        <w:numPr>
+          <w:ilvl w:val="1"/>
+          <w:numId w:val="2"/>
+        </w:numPr>
+        <w:spacing w:lineRule="auto" w:line="240"/>
+        <w:rPr>
+          <w:lang w:val="fr-FR" w:eastAsia="zh-CN" w:bidi="hi-IN"/>
+        </w:rPr>
+      </w:pPr>
+      <w:r>
+        <w:rPr>
+          <w:b/>
+          <w:bCs/>
+          <w:lang w:val="fr-FR" w:eastAsia="zh-CN" w:bidi="hi-IN"/>
+        </w:rPr>
+        <w:t xml:space="preserve">V1: </w:t>
+      </w:r>
+      <w:r>
+        <w:rPr>
+          <w:b w:val="false"/>
+          <w:bCs w:val="false"/>
+          <w:lang w:val="fr-FR" w:eastAsia="zh-CN" w:bidi="hi-IN"/>
+        </w:rPr>
+        <w:t>contourne les proxy de niveau 1.</w:t>
+      </w:r>
+    </w:p>
+    <w:p>
+      <w:pPr>
+        <w:pStyle w:val="TextBody"/>
+        <w:numPr>
+          <w:ilvl w:val="1"/>
+          <w:numId w:val="2"/>
+        </w:numPr>
+        <w:spacing w:lineRule="auto" w:line="240"/>
+        <w:rPr>
+          <w:lang w:val="fr-FR" w:eastAsia="zh-CN" w:bidi="hi-IN"/>
+        </w:rPr>
+      </w:pPr>
+      <w:r>
+        <w:rPr>
+          <w:b/>
+          <w:bCs/>
+          <w:lang w:val="fr-FR" w:eastAsia="zh-CN" w:bidi="hi-IN"/>
+        </w:rPr>
+        <w:t xml:space="preserve">V2: </w:t>
+      </w:r>
+      <w:r>
+        <w:rPr>
+          <w:b w:val="false"/>
+          <w:bCs w:val="false"/>
+          <w:lang w:val="fr-FR" w:eastAsia="zh-CN" w:bidi="hi-IN"/>
+        </w:rPr>
+        <w:t>contourne les proxy de niveau 2. +25 % de vitesse pour chaque niveau d’infériorité du proxy ciblée.</w:t>
+      </w:r>
+    </w:p>
+    <w:p>
+      <w:pPr>
+        <w:pStyle w:val="TextBody"/>
+        <w:numPr>
+          <w:ilvl w:val="1"/>
+          <w:numId w:val="2"/>
+        </w:numPr>
+        <w:spacing w:lineRule="auto" w:line="240"/>
+        <w:rPr>
+          <w:lang w:val="fr-FR" w:eastAsia="zh-CN" w:bidi="hi-IN"/>
+        </w:rPr>
+      </w:pPr>
+      <w:r>
+        <w:rPr>
+          <w:b/>
+          <w:bCs/>
+          <w:lang w:val="fr-FR" w:eastAsia="zh-CN" w:bidi="hi-IN"/>
+        </w:rPr>
+        <w:t xml:space="preserve">V3: </w:t>
+      </w:r>
+      <w:r>
+        <w:rPr>
+          <w:b w:val="false"/>
+          <w:bCs w:val="false"/>
+          <w:lang w:val="fr-FR" w:eastAsia="zh-CN" w:bidi="hi-IN"/>
+        </w:rPr>
+        <w:t>contourne les proxy de niveau 3. +25 % de vitesse pour chaque niveau d’infériorité du proxy ciblée.</w:t>
+      </w:r>
+    </w:p>
+    <w:p>
+      <w:pPr>
+        <w:pStyle w:val="TextBody"/>
+        <w:numPr>
+          <w:ilvl w:val="1"/>
+          <w:numId w:val="2"/>
+        </w:numPr>
+        <w:spacing w:lineRule="auto" w:line="240"/>
+        <w:rPr>
+          <w:lang w:val="fr-FR" w:eastAsia="zh-CN" w:bidi="hi-IN"/>
+        </w:rPr>
+      </w:pPr>
+      <w:r>
+        <w:rPr>
+          <w:b/>
+          <w:bCs/>
+          <w:lang w:val="fr-FR" w:eastAsia="zh-CN" w:bidi="hi-IN"/>
+        </w:rPr>
+        <w:t xml:space="preserve">V4: </w:t>
+      </w:r>
+      <w:r>
+        <w:rPr>
+          <w:b w:val="false"/>
+          <w:bCs w:val="false"/>
+          <w:lang w:val="fr-FR" w:eastAsia="zh-CN" w:bidi="hi-IN"/>
+        </w:rPr>
+        <w:t>contourne les proxy de niveau 4. +25 % de vitesse pour chaque niveau d’infériorité du proxy ciblée.</w:t>
+      </w:r>
+    </w:p>
+    <w:p>
+      <w:pPr>
+        <w:pStyle w:val="Heading2"/>
+        <w:numPr>
+          <w:ilvl w:val="1"/>
+          <w:numId w:val="1"/>
+        </w:numPr>
+        <w:rPr>
           <w:lang w:val="fr-FR"/>
         </w:rPr>
-        <w:t>Versions :</w:t>
-      </w:r>
-    </w:p>
-    <w:p>
-      <w:pPr>
-        <w:pStyle w:val="TextBody"/>
-        <w:numPr>
-          <w:ilvl w:val="1"/>
-          <w:numId w:val="2"/>
-        </w:numPr>
-        <w:spacing w:lineRule="auto" w:line="240"/>
-        <w:rPr/>
-      </w:pPr>
-      <w:r>
-        <w:rPr>
-          <w:b/>
-          <w:bCs/>
-          <w:lang w:val="fr-FR"/>
-        </w:rPr>
-        <w:t xml:space="preserve">V1: </w:t>
-      </w:r>
-      <w:r>
-        <w:rPr>
-          <w:b w:val="false"/>
-          <w:bCs w:val="false"/>
-          <w:lang w:val="fr-FR"/>
-        </w:rPr>
-        <w:t>contourne les proxy de niveau 1.</w:t>
-      </w:r>
-    </w:p>
-    <w:p>
-      <w:pPr>
-        <w:pStyle w:val="TextBody"/>
-        <w:numPr>
-          <w:ilvl w:val="1"/>
-          <w:numId w:val="2"/>
-        </w:numPr>
-        <w:spacing w:lineRule="auto" w:line="240"/>
-        <w:rPr/>
-      </w:pPr>
-      <w:r>
-        <w:rPr>
-          <w:b/>
-          <w:bCs/>
-          <w:lang w:val="fr-FR"/>
-        </w:rPr>
-        <w:t xml:space="preserve">V2: </w:t>
-      </w:r>
-      <w:r>
-        <w:rPr>
-          <w:b w:val="false"/>
-          <w:bCs w:val="false"/>
-          <w:lang w:val="fr-FR"/>
-        </w:rPr>
-        <w:t>contourne les proxy de niveau 2. +25 % de vitesse pour chaque niveau d’infériorité du proxy ciblée.</w:t>
-      </w:r>
-    </w:p>
-    <w:p>
-      <w:pPr>
-        <w:pStyle w:val="TextBody"/>
-        <w:numPr>
-          <w:ilvl w:val="1"/>
-          <w:numId w:val="2"/>
-        </w:numPr>
-        <w:spacing w:lineRule="auto" w:line="240"/>
-        <w:rPr/>
-      </w:pPr>
-      <w:r>
-        <w:rPr>
-          <w:b/>
-          <w:bCs/>
-          <w:lang w:val="fr-FR"/>
-        </w:rPr>
-        <w:t xml:space="preserve">V3: </w:t>
-      </w:r>
-      <w:r>
-        <w:rPr>
-          <w:b w:val="false"/>
-          <w:bCs w:val="false"/>
-          <w:lang w:val="fr-FR"/>
-        </w:rPr>
-        <w:t>contourne les proxy de niveau 3. +25 % de vitesse pour chaque niveau d’infériorité du proxy ciblée.</w:t>
-      </w:r>
-    </w:p>
-    <w:p>
-      <w:pPr>
-        <w:pStyle w:val="TextBody"/>
-        <w:numPr>
-          <w:ilvl w:val="1"/>
-          <w:numId w:val="2"/>
-        </w:numPr>
-        <w:spacing w:lineRule="auto" w:line="240"/>
-        <w:rPr/>
-      </w:pPr>
-      <w:r>
-        <w:rPr>
-          <w:b/>
-          <w:bCs/>
-          <w:lang w:val="fr-FR"/>
-        </w:rPr>
-        <w:t xml:space="preserve">V4: </w:t>
-      </w:r>
-      <w:r>
-        <w:rPr>
-          <w:b w:val="false"/>
-          <w:bCs w:val="false"/>
-          <w:lang w:val="fr-FR"/>
-        </w:rPr>
-        <w:t>contourne les proxy de niveau 4. +25 % de vitesse pour chaque niveau d’infériorité du proxy ciblée.</w:t>
-      </w:r>
-    </w:p>
-    <w:p>
-      <w:pPr>
-        <w:pStyle w:val="Heading2"/>
-        <w:numPr>
-          <w:ilvl w:val="1"/>
-          <w:numId w:val="1"/>
-        </w:numPr>
-        <w:rPr>
-          <w:lang w:val="fr-FR"/>
-        </w:rPr>
-      </w:pPr>
-      <w:r>
-        <w:rPr>
-          <w:lang w:val="fr-FR"/>
+      </w:pPr>
+      <w:r>
+        <w:rPr>
+          <w:lang w:val="fr-FR" w:eastAsia="zh-CN" w:bidi="hi-IN"/>
         </w:rPr>
         <w:t>FireSapper:</w:t>
       </w:r>
@@ -393,13 +405,13 @@
         <w:rPr>
           <w:b/>
           <w:bCs/>
-          <w:lang w:val="fr-FR"/>
+          <w:lang w:val="fr-FR" w:eastAsia="zh-CN" w:bidi="hi-IN"/>
         </w:rPr>
         <w:t>SYNTAX :</w:t>
       </w:r>
       <w:r>
         <w:rPr>
-          <w:lang w:val="fr-FR"/>
+          <w:lang w:val="fr-FR" w:eastAsia="zh-CN" w:bidi="hi-IN"/>
         </w:rPr>
         <w:t xml:space="preserve"> </w:t>
       </w:r>
@@ -407,7 +419,7 @@
         <w:rPr>
           <w:b w:val="false"/>
           <w:bCs w:val="false"/>
-          <w:lang w:val="fr-FR"/>
+          <w:lang w:val="fr-FR" w:eastAsia="zh-CN" w:bidi="hi-IN"/>
         </w:rPr>
         <w:t>FIRESAPPER $IP</w:t>
       </w:r>
@@ -419,13 +431,15 @@
           <w:ilvl w:val="0"/>
           <w:numId w:val="2"/>
         </w:numPr>
-        <w:rPr/>
-      </w:pPr>
-      <w:r>
-        <w:rPr>
-          <w:b/>
-          <w:bCs/>
-          <w:lang w:val="fr-FR"/>
+        <w:rPr>
+          <w:lang w:val="fr-FR" w:eastAsia="zh-CN" w:bidi="hi-IN"/>
+        </w:rPr>
+      </w:pPr>
+      <w:r>
+        <w:rPr>
+          <w:b/>
+          <w:bCs/>
+          <w:lang w:val="fr-FR" w:eastAsia="zh-CN" w:bidi="hi-IN"/>
         </w:rPr>
         <w:t>DESCRIPTION :</w:t>
       </w:r>
@@ -433,7 +447,7 @@
         <w:rPr>
           <w:b w:val="false"/>
           <w:bCs w:val="false"/>
-          <w:lang w:val="fr-FR"/>
+          <w:lang w:val="fr-FR" w:eastAsia="zh-CN" w:bidi="hi-IN"/>
         </w:rPr>
         <w:t xml:space="preserve"> Désactive le pare-feu configuré sur la machine définie dans $IP.</w:t>
       </w:r>
@@ -445,139 +459,149 @@
           <w:ilvl w:val="0"/>
           <w:numId w:val="2"/>
         </w:numPr>
-        <w:rPr/>
-      </w:pPr>
-      <w:r>
-        <w:rPr>
-          <w:b/>
-          <w:bCs/>
+        <w:rPr>
+          <w:lang w:val="fr-FR" w:eastAsia="zh-CN" w:bidi="hi-IN"/>
+        </w:rPr>
+      </w:pPr>
+      <w:r>
+        <w:rPr>
+          <w:b/>
+          <w:bCs/>
+          <w:lang w:val="fr-FR" w:eastAsia="zh-CN" w:bidi="hi-IN"/>
+        </w:rPr>
+        <w:t>Versions :</w:t>
+      </w:r>
+    </w:p>
+    <w:p>
+      <w:pPr>
+        <w:pStyle w:val="TextBody"/>
+        <w:numPr>
+          <w:ilvl w:val="1"/>
+          <w:numId w:val="2"/>
+        </w:numPr>
+        <w:spacing w:lineRule="auto" w:line="240"/>
+        <w:rPr>
+          <w:lang w:val="fr-FR" w:eastAsia="zh-CN" w:bidi="hi-IN"/>
+        </w:rPr>
+      </w:pPr>
+      <w:r>
+        <w:rPr>
+          <w:b/>
+          <w:bCs/>
+          <w:lang w:val="fr-FR" w:eastAsia="zh-CN" w:bidi="hi-IN"/>
+        </w:rPr>
+        <w:t xml:space="preserve">V1: </w:t>
+      </w:r>
+      <w:r>
+        <w:rPr>
+          <w:b w:val="false"/>
+          <w:bCs w:val="false"/>
+          <w:lang w:val="fr-FR" w:eastAsia="zh-CN" w:bidi="hi-IN"/>
+        </w:rPr>
+        <w:t>contourne les pare-feu de niveau 1.</w:t>
+      </w:r>
+    </w:p>
+    <w:p>
+      <w:pPr>
+        <w:pStyle w:val="TextBody"/>
+        <w:numPr>
+          <w:ilvl w:val="1"/>
+          <w:numId w:val="2"/>
+        </w:numPr>
+        <w:spacing w:lineRule="auto" w:line="240"/>
+        <w:rPr>
+          <w:lang w:val="fr-FR" w:eastAsia="zh-CN" w:bidi="hi-IN"/>
+        </w:rPr>
+      </w:pPr>
+      <w:r>
+        <w:rPr>
+          <w:b/>
+          <w:bCs/>
+          <w:lang w:val="fr-FR" w:eastAsia="zh-CN" w:bidi="hi-IN"/>
+        </w:rPr>
+        <w:t xml:space="preserve">V2: </w:t>
+      </w:r>
+      <w:r>
+        <w:rPr>
+          <w:b w:val="false"/>
+          <w:bCs w:val="false"/>
+          <w:lang w:val="fr-FR" w:eastAsia="zh-CN" w:bidi="hi-IN"/>
+        </w:rPr>
+        <w:t>contourne les pare-feu de niveau 2. +25 % de vitesse pour chaque niveau d’infériorité du pare-feu ciblée.</w:t>
+      </w:r>
+    </w:p>
+    <w:p>
+      <w:pPr>
+        <w:pStyle w:val="TextBody"/>
+        <w:numPr>
+          <w:ilvl w:val="1"/>
+          <w:numId w:val="2"/>
+        </w:numPr>
+        <w:spacing w:lineRule="auto" w:line="240"/>
+        <w:rPr>
+          <w:lang w:val="fr-FR" w:eastAsia="zh-CN" w:bidi="hi-IN"/>
+        </w:rPr>
+      </w:pPr>
+      <w:r>
+        <w:rPr>
+          <w:b/>
+          <w:bCs/>
+          <w:lang w:val="fr-FR" w:eastAsia="zh-CN" w:bidi="hi-IN"/>
+        </w:rPr>
+        <w:t xml:space="preserve">V3: </w:t>
+      </w:r>
+      <w:r>
+        <w:rPr>
+          <w:b w:val="false"/>
+          <w:bCs w:val="false"/>
+          <w:lang w:val="fr-FR" w:eastAsia="zh-CN" w:bidi="hi-IN"/>
+        </w:rPr>
+        <w:t>contourne les pare-feu de niveau 3. +25 % de vitesse pour chaque niveau d’infériorité du pare-feu ciblée.</w:t>
+      </w:r>
+    </w:p>
+    <w:p>
+      <w:pPr>
+        <w:pStyle w:val="TextBody"/>
+        <w:numPr>
+          <w:ilvl w:val="1"/>
+          <w:numId w:val="2"/>
+        </w:numPr>
+        <w:spacing w:lineRule="auto" w:line="240"/>
+        <w:rPr>
+          <w:lang w:val="fr-FR" w:eastAsia="zh-CN" w:bidi="hi-IN"/>
+        </w:rPr>
+      </w:pPr>
+      <w:r>
+        <w:rPr>
+          <w:b/>
+          <w:bCs/>
+          <w:lang w:val="fr-FR" w:eastAsia="zh-CN" w:bidi="hi-IN"/>
+        </w:rPr>
+        <w:t xml:space="preserve">V4: </w:t>
+      </w:r>
+      <w:r>
+        <w:rPr>
+          <w:b w:val="false"/>
+          <w:bCs w:val="false"/>
+          <w:lang w:val="fr-FR" w:eastAsia="zh-CN" w:bidi="hi-IN"/>
+        </w:rPr>
+        <w:t>contourne les pare-feu de niveau 4. +25 % de vitesse pour chaque niveau d’infériorité du pare-feu ciblée.</w:t>
+      </w:r>
+    </w:p>
+    <w:p>
+      <w:pPr>
+        <w:pStyle w:val="Heading2"/>
+        <w:numPr>
+          <w:ilvl w:val="1"/>
+          <w:numId w:val="1"/>
+        </w:numPr>
+        <w:rPr>
           <w:lang w:val="fr-FR"/>
         </w:rPr>
-        <w:t>Versions :</w:t>
-      </w:r>
-    </w:p>
-    <w:p>
-      <w:pPr>
-        <w:pStyle w:val="TextBody"/>
-        <w:numPr>
-          <w:ilvl w:val="1"/>
-          <w:numId w:val="2"/>
-        </w:numPr>
-        <w:spacing w:lineRule="auto" w:line="240"/>
-        <w:rPr/>
-      </w:pPr>
-      <w:r>
-        <w:rPr>
-          <w:b/>
-          <w:bCs/>
-          <w:lang w:val="fr-FR"/>
-        </w:rPr>
-        <w:t xml:space="preserve">V1: </w:t>
-      </w:r>
-      <w:r>
-        <w:rPr>
-          <w:b w:val="false"/>
-          <w:bCs w:val="false"/>
-          <w:lang w:val="fr-FR"/>
-        </w:rPr>
-        <w:t>contourne les pare-feu de niveau 1.</w:t>
-      </w:r>
-    </w:p>
-    <w:p>
-      <w:pPr>
-        <w:pStyle w:val="TextBody"/>
-        <w:numPr>
-          <w:ilvl w:val="1"/>
-          <w:numId w:val="2"/>
-        </w:numPr>
-        <w:spacing w:lineRule="auto" w:line="240"/>
-        <w:rPr/>
-      </w:pPr>
-      <w:r>
-        <w:rPr>
-          <w:b/>
-          <w:bCs/>
-          <w:lang w:val="fr-FR"/>
-        </w:rPr>
-        <w:t xml:space="preserve">V2: </w:t>
-      </w:r>
-      <w:r>
-        <w:rPr>
-          <w:b w:val="false"/>
-          <w:bCs w:val="false"/>
-          <w:lang w:val="fr-FR"/>
-        </w:rPr>
-        <w:t>contourne les pare-feu de niveau 2. +25 % de vitesse pour chaque niveau d’infériorité du pare-feu ciblée.</w:t>
-      </w:r>
-    </w:p>
-    <w:p>
-      <w:pPr>
-        <w:pStyle w:val="TextBody"/>
-        <w:numPr>
-          <w:ilvl w:val="1"/>
-          <w:numId w:val="2"/>
-        </w:numPr>
-        <w:spacing w:lineRule="auto" w:line="240"/>
-        <w:rPr/>
-      </w:pPr>
-      <w:r>
-        <w:rPr>
-          <w:b/>
-          <w:bCs/>
-          <w:lang w:val="fr-FR"/>
-        </w:rPr>
-        <w:t xml:space="preserve">V3: </w:t>
-      </w:r>
-      <w:r>
-        <w:rPr>
-          <w:b w:val="false"/>
-          <w:bCs w:val="false"/>
-          <w:lang w:val="fr-FR"/>
-        </w:rPr>
-        <w:t>contourne les pare-feu de niveau 3. +25 % de vitesse pour chaque niveau d’infériorité du pare-feu ciblée.</w:t>
-      </w:r>
-    </w:p>
-    <w:p>
-      <w:pPr>
-        <w:pStyle w:val="TextBody"/>
-        <w:numPr>
-          <w:ilvl w:val="1"/>
-          <w:numId w:val="2"/>
-        </w:numPr>
-        <w:spacing w:lineRule="auto" w:line="240"/>
-        <w:rPr/>
-      </w:pPr>
-      <w:r>
-        <w:rPr>
-          <w:b/>
-          <w:bCs/>
-          <w:lang w:val="fr-FR"/>
-        </w:rPr>
-        <w:t xml:space="preserve">V4: </w:t>
-      </w:r>
-      <w:r>
-        <w:rPr>
-          <w:b w:val="false"/>
-          <w:bCs w:val="false"/>
-          <w:lang w:val="fr-FR"/>
-        </w:rPr>
-        <w:t>contourne les pare-feu de niveau 4. +25 % de vitesse pour chaque niveau d’infériorité du pare-feu ciblée.</w:t>
-      </w:r>
-    </w:p>
-    <w:p>
-      <w:pPr>
-        <w:pStyle w:val="Heading2"/>
-        <w:numPr>
-          <w:ilvl w:val="1"/>
-          <w:numId w:val="1"/>
-        </w:numPr>
-        <w:rPr>
-          <w:lang w:val="fr-FR"/>
-        </w:rPr>
-      </w:pPr>
-      <w:r>
-        <w:rPr>
-          <w:lang w:val="fr-FR"/>
+      </w:pPr>
+      <w:r>
+        <w:rPr>
+          <w:lang w:val="fr-FR" w:eastAsia="zh-CN" w:bidi="hi-IN"/>
         </w:rPr>
         <w:t>Decrypt:</w:t>
       </w:r>
@@ -597,13 +621,13 @@
         <w:rPr>
           <w:b/>
           <w:bCs/>
-          <w:lang w:val="fr-FR"/>
+          <w:lang w:val="fr-FR" w:eastAsia="zh-CN" w:bidi="hi-IN"/>
         </w:rPr>
         <w:t>SYNTAX :</w:t>
       </w:r>
       <w:r>
         <w:rPr>
-          <w:lang w:val="fr-FR"/>
+          <w:lang w:val="fr-FR" w:eastAsia="zh-CN" w:bidi="hi-IN"/>
         </w:rPr>
         <w:t xml:space="preserve"> DECRYPT $FILENAME</w:t>
       </w:r>
@@ -615,13 +639,15 @@
           <w:ilvl w:val="0"/>
           <w:numId w:val="2"/>
         </w:numPr>
-        <w:rPr/>
-      </w:pPr>
-      <w:r>
-        <w:rPr>
-          <w:b/>
-          <w:bCs/>
-          <w:lang w:val="fr-FR"/>
+        <w:rPr>
+          <w:lang w:val="fr-FR" w:eastAsia="zh-CN" w:bidi="hi-IN"/>
+        </w:rPr>
+      </w:pPr>
+      <w:r>
+        <w:rPr>
+          <w:b/>
+          <w:bCs/>
+          <w:lang w:val="fr-FR" w:eastAsia="zh-CN" w:bidi="hi-IN"/>
         </w:rPr>
         <w:t>DESCRIPTION :</w:t>
       </w:r>
@@ -629,7 +655,7 @@
         <w:rPr>
           <w:b w:val="false"/>
           <w:bCs w:val="false"/>
-          <w:lang w:val="fr-FR"/>
+          <w:lang w:val="fr-FR" w:eastAsia="zh-CN" w:bidi="hi-IN"/>
         </w:rPr>
         <w:t xml:space="preserve"> supprime </w:t>
       </w:r>
@@ -637,7 +663,7 @@
         <w:rPr>
           <w:b w:val="false"/>
           <w:bCs w:val="false"/>
-          <w:lang w:val="fr-FR"/>
+          <w:lang w:val="fr-FR" w:eastAsia="zh-CN" w:bidi="hi-IN"/>
         </w:rPr>
         <w:t>le cryptage</w:t>
       </w:r>
@@ -645,7 +671,7 @@
         <w:rPr>
           <w:b w:val="false"/>
           <w:bCs w:val="false"/>
-          <w:lang w:val="fr-FR"/>
+          <w:lang w:val="fr-FR" w:eastAsia="zh-CN" w:bidi="hi-IN"/>
         </w:rPr>
         <w:t xml:space="preserve"> présent sur le fichier $FILENAME.</w:t>
       </w:r>
@@ -657,188 +683,198 @@
           <w:ilvl w:val="0"/>
           <w:numId w:val="2"/>
         </w:numPr>
-        <w:rPr/>
-      </w:pPr>
-      <w:r>
-        <w:rPr>
-          <w:b/>
-          <w:bCs/>
+        <w:rPr>
+          <w:lang w:val="fr-FR" w:eastAsia="zh-CN" w:bidi="hi-IN"/>
+        </w:rPr>
+      </w:pPr>
+      <w:r>
+        <w:rPr>
+          <w:b/>
+          <w:bCs/>
+          <w:lang w:val="fr-FR" w:eastAsia="zh-CN" w:bidi="hi-IN"/>
+        </w:rPr>
+        <w:t>Versions :</w:t>
+      </w:r>
+    </w:p>
+    <w:p>
+      <w:pPr>
+        <w:pStyle w:val="TextBody"/>
+        <w:numPr>
+          <w:ilvl w:val="1"/>
+          <w:numId w:val="2"/>
+        </w:numPr>
+        <w:spacing w:lineRule="auto" w:line="240"/>
+        <w:rPr>
+          <w:lang w:val="fr-FR" w:eastAsia="zh-CN" w:bidi="hi-IN"/>
+        </w:rPr>
+      </w:pPr>
+      <w:r>
+        <w:rPr>
+          <w:b/>
+          <w:bCs/>
+          <w:lang w:val="fr-FR" w:eastAsia="zh-CN" w:bidi="hi-IN"/>
+        </w:rPr>
+        <w:t xml:space="preserve">V1: </w:t>
+      </w:r>
+      <w:r>
+        <w:rPr>
+          <w:b w:val="false"/>
+          <w:bCs w:val="false"/>
+          <w:lang w:val="fr-FR" w:eastAsia="zh-CN" w:bidi="hi-IN"/>
+        </w:rPr>
+        <w:t xml:space="preserve"> supprime un cryptage de niveau 1.</w:t>
+      </w:r>
+    </w:p>
+    <w:p>
+      <w:pPr>
+        <w:pStyle w:val="TextBody"/>
+        <w:numPr>
+          <w:ilvl w:val="1"/>
+          <w:numId w:val="2"/>
+        </w:numPr>
+        <w:spacing w:lineRule="auto" w:line="240"/>
+        <w:rPr>
+          <w:lang w:val="fr-FR" w:eastAsia="zh-CN" w:bidi="hi-IN"/>
+        </w:rPr>
+      </w:pPr>
+      <w:r>
+        <w:rPr>
+          <w:b/>
+          <w:bCs/>
+          <w:lang w:val="fr-FR" w:eastAsia="zh-CN" w:bidi="hi-IN"/>
+        </w:rPr>
+        <w:t xml:space="preserve">V2: </w:t>
+      </w:r>
+      <w:r>
+        <w:rPr>
+          <w:b w:val="false"/>
+          <w:bCs w:val="false"/>
+          <w:lang w:val="fr-FR" w:eastAsia="zh-CN" w:bidi="hi-IN"/>
+        </w:rPr>
+        <w:t>supprime un cryptage de niveau 2. +25 % de vitesse pour chaque niveau d’infériorité de cryptage du fichier ciblé.</w:t>
+      </w:r>
+    </w:p>
+    <w:p>
+      <w:pPr>
+        <w:pStyle w:val="TextBody"/>
+        <w:numPr>
+          <w:ilvl w:val="1"/>
+          <w:numId w:val="2"/>
+        </w:numPr>
+        <w:spacing w:lineRule="auto" w:line="240"/>
+        <w:rPr>
+          <w:lang w:val="fr-FR" w:eastAsia="zh-CN" w:bidi="hi-IN"/>
+        </w:rPr>
+      </w:pPr>
+      <w:r>
+        <w:rPr>
+          <w:b/>
+          <w:bCs/>
+          <w:lang w:val="fr-FR" w:eastAsia="zh-CN" w:bidi="hi-IN"/>
+        </w:rPr>
+        <w:t xml:space="preserve">V3: </w:t>
+      </w:r>
+      <w:r>
+        <w:rPr>
+          <w:b w:val="false"/>
+          <w:bCs w:val="false"/>
+          <w:lang w:val="fr-FR" w:eastAsia="zh-CN" w:bidi="hi-IN"/>
+        </w:rPr>
+        <w:t>supprime un cryptage de niveau 3. +25 % de vitesse pour chaque niveau d’infériorité de cryptage du fichier ciblé.</w:t>
+      </w:r>
+    </w:p>
+    <w:p>
+      <w:pPr>
+        <w:pStyle w:val="TextBody"/>
+        <w:numPr>
+          <w:ilvl w:val="1"/>
+          <w:numId w:val="2"/>
+        </w:numPr>
+        <w:spacing w:lineRule="auto" w:line="240"/>
+        <w:rPr>
+          <w:lang w:val="fr-FR" w:eastAsia="zh-CN" w:bidi="hi-IN"/>
+        </w:rPr>
+      </w:pPr>
+      <w:r>
+        <w:rPr>
+          <w:b/>
+          <w:bCs/>
+          <w:lang w:val="fr-FR" w:eastAsia="zh-CN" w:bidi="hi-IN"/>
+        </w:rPr>
+        <w:t xml:space="preserve">V4: </w:t>
+      </w:r>
+      <w:r>
+        <w:rPr>
+          <w:b w:val="false"/>
+          <w:bCs w:val="false"/>
+          <w:lang w:val="fr-FR" w:eastAsia="zh-CN" w:bidi="hi-IN"/>
+        </w:rPr>
+        <w:t>supprime un cryptage de niveau 4. +25 % de vitesse pour chaque niveau d’infériorité de cryptage du fichier ciblé.</w:t>
+      </w:r>
+    </w:p>
+    <w:p>
+      <w:pPr>
+        <w:pStyle w:val="Heading2"/>
+        <w:numPr>
+          <w:ilvl w:val="1"/>
+          <w:numId w:val="1"/>
+        </w:numPr>
+        <w:rPr>
           <w:lang w:val="fr-FR"/>
         </w:rPr>
-        <w:t>Versions :</w:t>
-      </w:r>
-    </w:p>
-    <w:p>
-      <w:pPr>
-        <w:pStyle w:val="TextBody"/>
-        <w:numPr>
-          <w:ilvl w:val="1"/>
-          <w:numId w:val="2"/>
-        </w:numPr>
-        <w:spacing w:lineRule="auto" w:line="240"/>
-        <w:rPr/>
-      </w:pPr>
-      <w:r>
-        <w:rPr>
-          <w:b/>
-          <w:bCs/>
+      </w:pPr>
+      <w:r>
+        <w:rPr>
+          <w:lang w:val="fr-FR" w:eastAsia="zh-CN" w:bidi="hi-IN"/>
+        </w:rPr>
+        <w:t>$EXENAME:</w:t>
+      </w:r>
+    </w:p>
+    <w:p>
+      <w:pPr>
+        <w:pStyle w:val="TextBody"/>
+        <w:rPr>
           <w:lang w:val="fr-FR"/>
         </w:rPr>
-        <w:t xml:space="preserve">V1: </w:t>
-      </w:r>
-      <w:r>
-        <w:rPr>
-          <w:b w:val="false"/>
-          <w:bCs w:val="false"/>
+      </w:pPr>
+      <w:r>
+        <w:rPr>
+          <w:b/>
+          <w:bCs/>
+          <w:lang w:val="fr-FR" w:eastAsia="zh-CN" w:bidi="hi-IN"/>
+        </w:rPr>
+        <w:t>SYNTAX :</w:t>
+      </w:r>
+      <w:r>
+        <w:rPr>
+          <w:lang w:val="fr-FR" w:eastAsia="zh-CN" w:bidi="hi-IN"/>
+        </w:rPr>
+        <w:t xml:space="preserve"> </w:t>
+      </w:r>
+      <w:r>
+        <w:rPr>
+          <w:b w:val="false"/>
+          <w:bCs w:val="false"/>
+          <w:lang w:val="fr-FR" w:eastAsia="zh-CN" w:bidi="hi-IN"/>
+        </w:rPr>
+        <w:t>*Text*</w:t>
+      </w:r>
+    </w:p>
+    <w:p>
+      <w:pPr>
+        <w:pStyle w:val="TextBody"/>
+        <w:rPr>
+          <w:b/>
+          <w:b/>
+          <w:bCs/>
           <w:lang w:val="fr-FR"/>
         </w:rPr>
-        <w:t xml:space="preserve"> supprime un cryptage de niveau 1.</w:t>
-      </w:r>
-    </w:p>
-    <w:p>
-      <w:pPr>
-        <w:pStyle w:val="TextBody"/>
-        <w:numPr>
-          <w:ilvl w:val="1"/>
-          <w:numId w:val="2"/>
-        </w:numPr>
-        <w:spacing w:lineRule="auto" w:line="240"/>
-        <w:rPr/>
-      </w:pPr>
-      <w:r>
-        <w:rPr>
-          <w:b/>
-          <w:bCs/>
-          <w:lang w:val="fr-FR"/>
-        </w:rPr>
-        <w:t xml:space="preserve">V2: </w:t>
-      </w:r>
-      <w:r>
-        <w:rPr>
-          <w:b w:val="false"/>
-          <w:bCs w:val="false"/>
-          <w:lang w:val="fr-FR"/>
-        </w:rPr>
-        <w:t>supprime un cryptage de niveau 2. +25 % de vitesse pour chaque niveau d’infériorité de cryptage du fichier ciblé.</w:t>
-      </w:r>
-    </w:p>
-    <w:p>
-      <w:pPr>
-        <w:pStyle w:val="TextBody"/>
-        <w:numPr>
-          <w:ilvl w:val="1"/>
-          <w:numId w:val="2"/>
-        </w:numPr>
-        <w:spacing w:lineRule="auto" w:line="240"/>
-        <w:rPr/>
-      </w:pPr>
-      <w:r>
-        <w:rPr>
-          <w:b/>
-          <w:bCs/>
-          <w:lang w:val="fr-FR"/>
-        </w:rPr>
-        <w:t xml:space="preserve">V3: </w:t>
-      </w:r>
-      <w:r>
-        <w:rPr>
-          <w:b w:val="false"/>
-          <w:bCs w:val="false"/>
-          <w:lang w:val="fr-FR"/>
-        </w:rPr>
-        <w:t>supprime un cryptage de niveau 3. +25 % de vitesse pour chaque niveau d’infériorité de cryptage du fichier ciblé.</w:t>
-      </w:r>
-    </w:p>
-    <w:p>
-      <w:pPr>
-        <w:pStyle w:val="TextBody"/>
-        <w:numPr>
-          <w:ilvl w:val="1"/>
-          <w:numId w:val="2"/>
-        </w:numPr>
-        <w:spacing w:lineRule="auto" w:line="240"/>
-        <w:rPr/>
-      </w:pPr>
-      <w:r>
-        <w:rPr>
-          <w:b/>
-          <w:bCs/>
-          <w:lang w:val="fr-FR"/>
-        </w:rPr>
-        <w:t xml:space="preserve">V4: </w:t>
-      </w:r>
-      <w:r>
-        <w:rPr>
-          <w:b w:val="false"/>
-          <w:bCs w:val="false"/>
-          <w:lang w:val="fr-FR"/>
-        </w:rPr>
-        <w:t>supprime un cryptage de niveau 4. +25 % de vitesse pour chaque niveau d’infériorité de cryptage du fichier ciblé.</w:t>
-      </w:r>
-    </w:p>
-    <w:p>
-      <w:pPr>
-        <w:pStyle w:val="Heading2"/>
-        <w:numPr>
-          <w:ilvl w:val="1"/>
-          <w:numId w:val="1"/>
-        </w:numPr>
-        <w:rPr>
-          <w:lang w:val="fr-FR"/>
-        </w:rPr>
-      </w:pPr>
-      <w:r>
-        <w:rPr>
-          <w:lang w:val="fr-FR"/>
-        </w:rPr>
-        <w:t>$EXENAME:</w:t>
-      </w:r>
-    </w:p>
-    <w:p>
-      <w:pPr>
-        <w:pStyle w:val="TextBody"/>
-        <w:rPr>
-          <w:lang w:val="fr-FR"/>
-        </w:rPr>
-      </w:pPr>
-      <w:r>
-        <w:rPr>
-          <w:b/>
-          <w:bCs/>
-          <w:lang w:val="fr-FR"/>
-        </w:rPr>
-        <w:t>SYNTAX :</w:t>
-      </w:r>
-      <w:r>
-        <w:rPr>
-          <w:lang w:val="fr-FR"/>
-        </w:rPr>
-        <w:t xml:space="preserve"> </w:t>
-      </w:r>
-      <w:r>
-        <w:rPr>
-          <w:b w:val="false"/>
-          <w:bCs w:val="false"/>
-          <w:lang w:val="fr-FR"/>
-        </w:rPr>
-        <w:t>*Text*</w:t>
-      </w:r>
-    </w:p>
-    <w:p>
-      <w:pPr>
-        <w:pStyle w:val="TextBody"/>
-        <w:rPr>
-          <w:b/>
-          <w:b/>
-          <w:bCs/>
-          <w:lang w:val="fr-FR"/>
-        </w:rPr>
-      </w:pPr>
-      <w:r>
-        <w:rPr>
-          <w:b/>
-          <w:bCs/>
-          <w:lang w:val="fr-FR"/>
+      </w:pPr>
+      <w:r>
+        <w:rPr>
+          <w:b/>
+          <w:bCs/>
+          <w:lang w:val="fr-FR" w:eastAsia="zh-CN" w:bidi="hi-IN"/>
         </w:rPr>
         <w:t>DESCRIPTION :</w:t>
       </w:r>
@@ -846,7 +882,7 @@
         <w:rPr>
           <w:b w:val="false"/>
           <w:bCs w:val="false"/>
-          <w:lang w:val="fr-FR"/>
+          <w:lang w:val="fr-FR" w:eastAsia="zh-CN" w:bidi="hi-IN"/>
         </w:rPr>
         <w:t xml:space="preserve"> *Text*</w:t>
       </w:r>
@@ -858,10 +894,14 @@
           <w:ilvl w:val="0"/>
           <w:numId w:val="1"/>
         </w:numPr>
-        <w:rPr/>
-      </w:pPr>
-      <w:r>
-        <w:rPr/>
+        <w:rPr>
+          <w:lang w:val="fr-FR" w:eastAsia="zh-CN" w:bidi="hi-IN"/>
+        </w:rPr>
+      </w:pPr>
+      <w:r>
+        <w:rPr>
+          <w:lang w:val="fr-FR" w:eastAsia="zh-CN" w:bidi="hi-IN"/>
+        </w:rPr>
         <w:t>Skill Défensif:</w:t>
       </w:r>
     </w:p>
@@ -878,15 +918,48 @@
       </w:pPr>
       <w:r>
         <w:rPr>
+          <w:lang w:val="fr-FR" w:eastAsia="zh-CN" w:bidi="hi-IN"/>
+        </w:rPr>
+        <w:t>$EXENAME:</w:t>
+      </w:r>
+    </w:p>
+    <w:p>
+      <w:pPr>
+        <w:pStyle w:val="TextBody"/>
+        <w:rPr>
           <w:lang w:val="fr-FR"/>
         </w:rPr>
-        <w:t>$EXENAME:</w:t>
-      </w:r>
-    </w:p>
-    <w:p>
-      <w:pPr>
-        <w:pStyle w:val="TextBody"/>
-        <w:rPr>
+      </w:pPr>
+      <w:r>
+        <w:rPr>
+          <w:b/>
+          <w:bCs/>
+          <w:lang w:val="fr-FR" w:eastAsia="zh-CN" w:bidi="hi-IN"/>
+        </w:rPr>
+        <w:t>SYNTAX :</w:t>
+      </w:r>
+      <w:r>
+        <w:rPr>
+          <w:lang w:val="fr-FR" w:eastAsia="zh-CN" w:bidi="hi-IN"/>
+        </w:rPr>
+        <w:t xml:space="preserve"> </w:t>
+      </w:r>
+      <w:r>
+        <w:rPr>
+          <w:b w:val="false"/>
+          <w:bCs w:val="false"/>
+          <w:lang w:val="fr-FR" w:eastAsia="zh-CN" w:bidi="hi-IN"/>
+        </w:rPr>
+        <w:t>*Text*</w:t>
+      </w:r>
+    </w:p>
+    <w:p>
+      <w:pPr>
+        <w:pStyle w:val="TextBody"/>
+        <w:rPr>
+          <w:b/>
+          <w:b/>
+          <w:bCs/>
           <w:lang w:val="fr-FR"/>
         </w:rPr>
       </w:pPr>
@@ -894,81 +967,50 @@
         <w:rPr>
           <w:b/>
           <w:bCs/>
+          <w:lang w:val="fr-FR" w:eastAsia="zh-CN" w:bidi="hi-IN"/>
+        </w:rPr>
+        <w:t>DESCRIPTION :</w:t>
+      </w:r>
+      <w:r>
+        <w:rPr>
+          <w:b w:val="false"/>
+          <w:bCs w:val="false"/>
+          <w:lang w:val="fr-FR" w:eastAsia="zh-CN" w:bidi="hi-IN"/>
+        </w:rPr>
+        <w:t xml:space="preserve"> *Text*</w:t>
+      </w:r>
+    </w:p>
+    <w:p>
+      <w:pPr>
+        <w:pStyle w:val="Heading2"/>
+        <w:numPr>
+          <w:ilvl w:val="1"/>
+          <w:numId w:val="1"/>
+        </w:numPr>
+        <w:rPr>
+          <w:lang w:val="fr-FR" w:eastAsia="zh-CN" w:bidi="hi-IN"/>
+        </w:rPr>
+      </w:pPr>
+      <w:r>
+        <w:rPr>
+          <w:lang w:val="fr-FR" w:eastAsia="zh-CN" w:bidi="hi-IN"/>
+        </w:rPr>
+      </w:r>
+    </w:p>
+    <w:p>
+      <w:pPr>
+        <w:pStyle w:val="Heading2"/>
+        <w:numPr>
+          <w:ilvl w:val="1"/>
+          <w:numId w:val="1"/>
+        </w:numPr>
+        <w:rPr>
           <w:lang w:val="fr-FR"/>
         </w:rPr>
-        <w:t>SYNTAX :</w:t>
-      </w:r>
-      <w:r>
-        <w:rPr>
-          <w:lang w:val="fr-FR"/>
-        </w:rPr>
-        <w:t xml:space="preserve"> </w:t>
-      </w:r>
-      <w:r>
-        <w:rPr>
-          <w:b w:val="false"/>
-          <w:bCs w:val="false"/>
-          <w:lang w:val="fr-FR"/>
-        </w:rPr>
-        <w:t>*Text*</w:t>
-      </w:r>
-    </w:p>
-    <w:p>
-      <w:pPr>
-        <w:pStyle w:val="TextBody"/>
-        <w:rPr>
-          <w:b/>
-          <w:b/>
-          <w:bCs/>
-          <w:lang w:val="fr-FR"/>
-        </w:rPr>
-      </w:pPr>
-      <w:r>
-        <w:rPr>
-          <w:b/>
-          <w:bCs/>
-          <w:lang w:val="fr-FR"/>
-        </w:rPr>
-        <w:t>DESCRIPTION :</w:t>
-      </w:r>
-      <w:r>
-        <w:rPr>
-          <w:b w:val="false"/>
-          <w:bCs w:val="false"/>
-          <w:lang w:val="fr-FR"/>
-        </w:rPr>
-        <w:t xml:space="preserve"> *Text*</w:t>
-      </w:r>
-    </w:p>
-    <w:p>
-      <w:pPr>
-        <w:pStyle w:val="Heading2"/>
-        <w:numPr>
-          <w:ilvl w:val="1"/>
-          <w:numId w:val="1"/>
-        </w:numPr>
-        <w:rPr>
-          <w:lang w:val="fr-FR"/>
-        </w:rPr>
-      </w:pPr>
-      <w:r>
-        <w:rPr/>
-      </w:r>
-    </w:p>
-    <w:p>
-      <w:pPr>
-        <w:pStyle w:val="Heading2"/>
-        <w:numPr>
-          <w:ilvl w:val="1"/>
-          <w:numId w:val="1"/>
-        </w:numPr>
-        <w:rPr>
-          <w:lang w:val="fr-FR"/>
-        </w:rPr>
-      </w:pPr>
-      <w:r>
-        <w:rPr>
-          <w:lang w:val="fr-FR"/>
+      </w:pPr>
+      <w:r>
+        <w:rPr>
+          <w:lang w:val="fr-FR" w:eastAsia="zh-CN" w:bidi="hi-IN"/>
         </w:rPr>
         <w:t>SNIFFER :</w:t>
       </w:r>
@@ -988,13 +1030,13 @@
         <w:rPr>
           <w:b/>
           <w:bCs/>
-          <w:lang w:val="fr-FR"/>
+          <w:lang w:val="fr-FR" w:eastAsia="zh-CN" w:bidi="hi-IN"/>
         </w:rPr>
         <w:t>SYNTAX :</w:t>
       </w:r>
       <w:r>
         <w:rPr>
-          <w:lang w:val="fr-FR"/>
+          <w:lang w:val="fr-FR" w:eastAsia="zh-CN" w:bidi="hi-IN"/>
         </w:rPr>
         <w:t xml:space="preserve"> SNIFFER</w:t>
       </w:r>
@@ -1007,13 +1049,15 @@
           <w:numId w:val="3"/>
         </w:numPr>
         <w:spacing w:before="0" w:after="140"/>
-        <w:rPr/>
-      </w:pPr>
-      <w:r>
-        <w:rPr>
-          <w:b/>
-          <w:bCs/>
-          <w:lang w:val="fr-FR"/>
+        <w:rPr>
+          <w:lang w:val="fr-FR" w:eastAsia="zh-CN" w:bidi="hi-IN"/>
+        </w:rPr>
+      </w:pPr>
+      <w:r>
+        <w:rPr>
+          <w:b/>
+          <w:bCs/>
+          <w:lang w:val="fr-FR" w:eastAsia="zh-CN" w:bidi="hi-IN"/>
         </w:rPr>
         <w:t>DESCRIPTION :</w:t>
       </w:r>
@@ -1021,7 +1065,7 @@
         <w:rPr>
           <w:b w:val="false"/>
           <w:bCs w:val="false"/>
-          <w:lang w:val="fr-FR"/>
+          <w:lang w:val="fr-FR" w:eastAsia="zh-CN" w:bidi="hi-IN"/>
         </w:rPr>
         <w:t xml:space="preserve"> enregistre toute connexion démarrée sur la machine donnée et le stock dans le dossier Log.</w:t>
       </w:r>
@@ -1033,11 +1077,13 @@
           <w:ilvl w:val="1"/>
           <w:numId w:val="1"/>
         </w:numPr>
-        <w:rPr/>
-      </w:pPr>
-      <w:r>
-        <w:rPr>
-          <w:lang w:val="fr-FR"/>
+        <w:rPr>
+          <w:lang w:val="fr-FR" w:eastAsia="zh-CN" w:bidi="hi-IN"/>
+        </w:rPr>
+      </w:pPr>
+      <w:r>
+        <w:rPr>
+          <w:lang w:val="fr-FR" w:eastAsia="zh-CN" w:bidi="hi-IN"/>
         </w:rPr>
         <w:t>Proxy:</w:t>
       </w:r>
@@ -1049,19 +1095,21 @@
           <w:ilvl w:val="0"/>
           <w:numId w:val="3"/>
         </w:numPr>
-        <w:rPr/>
-      </w:pPr>
-      <w:r>
-        <w:rPr>
-          <w:b/>
-          <w:bCs/>
-          <w:lang w:val="fr-FR"/>
+        <w:rPr>
+          <w:lang w:val="fr-FR" w:eastAsia="zh-CN" w:bidi="hi-IN"/>
+        </w:rPr>
+      </w:pPr>
+      <w:r>
+        <w:rPr>
+          <w:b/>
+          <w:bCs/>
+          <w:lang w:val="fr-FR" w:eastAsia="zh-CN" w:bidi="hi-IN"/>
         </w:rPr>
         <w:t>SYNTAX :</w:t>
       </w:r>
       <w:r>
         <w:rPr>
-          <w:lang w:val="fr-FR"/>
+          <w:lang w:val="fr-FR" w:eastAsia="zh-CN" w:bidi="hi-IN"/>
         </w:rPr>
         <w:t xml:space="preserve"> </w:t>
       </w:r>
@@ -1069,7 +1117,7 @@
         <w:rPr>
           <w:b w:val="false"/>
           <w:bCs w:val="false"/>
-          <w:lang w:val="fr-FR"/>
+          <w:lang w:val="fr-FR" w:eastAsia="zh-CN" w:bidi="hi-IN"/>
         </w:rPr>
         <w:t>PROXY</w:t>
       </w:r>
@@ -1082,13 +1130,15 @@
           <w:numId w:val="3"/>
         </w:numPr>
         <w:spacing w:before="0" w:after="140"/>
-        <w:rPr/>
-      </w:pPr>
-      <w:r>
-        <w:rPr>
-          <w:b/>
-          <w:bCs/>
-          <w:lang w:val="fr-FR"/>
+        <w:rPr>
+          <w:lang w:val="fr-FR" w:eastAsia="zh-CN" w:bidi="hi-IN"/>
+        </w:rPr>
+      </w:pPr>
+      <w:r>
+        <w:rPr>
+          <w:b/>
+          <w:bCs/>
+          <w:lang w:val="fr-FR" w:eastAsia="zh-CN" w:bidi="hi-IN"/>
         </w:rPr>
         <w:t>DESCRIPTION :</w:t>
       </w:r>
@@ -1096,7 +1146,7 @@
         <w:rPr>
           <w:b w:val="false"/>
           <w:bCs w:val="false"/>
-          <w:lang w:val="fr-FR"/>
+          <w:lang w:val="fr-FR" w:eastAsia="zh-CN" w:bidi="hi-IN"/>
         </w:rPr>
         <w:t xml:space="preserve"> Démarre une machine virtuelle sur l'ordinateur qui sert comme ligne de défense contre les requêtes/commandes indésirables.</w:t>
       </w:r>
@@ -1108,11 +1158,13 @@
           <w:ilvl w:val="1"/>
           <w:numId w:val="1"/>
         </w:numPr>
-        <w:rPr/>
-      </w:pPr>
-      <w:r>
-        <w:rPr>
-          <w:lang w:val="fr-FR"/>
+        <w:rPr>
+          <w:lang w:val="fr-FR" w:eastAsia="zh-CN" w:bidi="hi-IN"/>
+        </w:rPr>
+      </w:pPr>
+      <w:r>
+        <w:rPr>
+          <w:lang w:val="fr-FR" w:eastAsia="zh-CN" w:bidi="hi-IN"/>
         </w:rPr>
         <w:t>Firewall:</w:t>
       </w:r>
@@ -1124,19 +1176,21 @@
           <w:ilvl w:val="0"/>
           <w:numId w:val="3"/>
         </w:numPr>
-        <w:rPr/>
-      </w:pPr>
-      <w:r>
-        <w:rPr>
-          <w:b/>
-          <w:bCs/>
-          <w:lang w:val="fr-FR"/>
+        <w:rPr>
+          <w:lang w:val="fr-FR" w:eastAsia="zh-CN" w:bidi="hi-IN"/>
+        </w:rPr>
+      </w:pPr>
+      <w:r>
+        <w:rPr>
+          <w:b/>
+          <w:bCs/>
+          <w:lang w:val="fr-FR" w:eastAsia="zh-CN" w:bidi="hi-IN"/>
         </w:rPr>
         <w:t>SYNTAX :</w:t>
       </w:r>
       <w:r>
         <w:rPr>
-          <w:lang w:val="fr-FR"/>
+          <w:lang w:val="fr-FR" w:eastAsia="zh-CN" w:bidi="hi-IN"/>
         </w:rPr>
         <w:t xml:space="preserve"> </w:t>
       </w:r>
@@ -1144,7 +1198,7 @@
         <w:rPr>
           <w:b w:val="false"/>
           <w:bCs w:val="false"/>
-          <w:lang w:val="fr-FR"/>
+          <w:lang w:val="fr-FR" w:eastAsia="zh-CN" w:bidi="hi-IN"/>
         </w:rPr>
         <w:t>FIREWALL</w:t>
       </w:r>
@@ -1157,13 +1211,15 @@
           <w:numId w:val="3"/>
         </w:numPr>
         <w:spacing w:before="0" w:after="140"/>
-        <w:rPr/>
-      </w:pPr>
-      <w:r>
-        <w:rPr>
-          <w:b/>
-          <w:bCs/>
-          <w:lang w:val="fr-FR"/>
+        <w:rPr>
+          <w:lang w:val="fr-FR" w:eastAsia="zh-CN" w:bidi="hi-IN"/>
+        </w:rPr>
+      </w:pPr>
+      <w:r>
+        <w:rPr>
+          <w:b/>
+          <w:bCs/>
+          <w:lang w:val="fr-FR" w:eastAsia="zh-CN" w:bidi="hi-IN"/>
         </w:rPr>
         <w:t>DESCRIPTION :</w:t>
       </w:r>
@@ -1171,7 +1227,7 @@
         <w:rPr>
           <w:b w:val="false"/>
           <w:bCs w:val="false"/>
-          <w:lang w:val="fr-FR"/>
+          <w:lang w:val="fr-FR" w:eastAsia="zh-CN" w:bidi="hi-IN"/>
         </w:rPr>
         <w:t xml:space="preserve"> Lance un pare-feu sur la machine donnée qui bloque les connections/requêtes de l'attaquant.</w:t>
       </w:r>
@@ -1183,11 +1239,13 @@
           <w:ilvl w:val="1"/>
           <w:numId w:val="1"/>
         </w:numPr>
-        <w:rPr/>
-      </w:pPr>
-      <w:r>
-        <w:rPr>
-          <w:lang w:val="fr-FR"/>
+        <w:rPr>
+          <w:lang w:val="fr-FR" w:eastAsia="zh-CN" w:bidi="hi-IN"/>
+        </w:rPr>
+      </w:pPr>
+      <w:r>
+        <w:rPr>
+          <w:lang w:val="fr-FR" w:eastAsia="zh-CN" w:bidi="hi-IN"/>
         </w:rPr>
         <w:t>AntiVirus:</w:t>
       </w:r>
@@ -1195,19 +1253,21 @@
     <w:p>
       <w:pPr>
         <w:pStyle w:val="TextBody"/>
-        <w:rPr/>
-      </w:pPr>
-      <w:r>
-        <w:rPr>
-          <w:b/>
-          <w:bCs/>
-          <w:lang w:val="fr-FR"/>
+        <w:rPr>
+          <w:lang w:val="fr-FR" w:eastAsia="zh-CN" w:bidi="hi-IN"/>
+        </w:rPr>
+      </w:pPr>
+      <w:r>
+        <w:rPr>
+          <w:b/>
+          <w:bCs/>
+          <w:lang w:val="fr-FR" w:eastAsia="zh-CN" w:bidi="hi-IN"/>
         </w:rPr>
         <w:t>SYNTAX :</w:t>
       </w:r>
       <w:r>
         <w:rPr>
-          <w:lang w:val="fr-FR"/>
+          <w:lang w:val="fr-FR" w:eastAsia="zh-CN" w:bidi="hi-IN"/>
         </w:rPr>
         <w:t xml:space="preserve"> </w:t>
       </w:r>
@@ -1215,7 +1275,7 @@
         <w:rPr>
           <w:b w:val="false"/>
           <w:bCs w:val="false"/>
-          <w:lang w:val="fr-FR"/>
+          <w:lang w:val="fr-FR" w:eastAsia="zh-CN" w:bidi="hi-IN"/>
         </w:rPr>
         <w:t>AVSCAN</w:t>
       </w:r>
@@ -1224,15 +1284,33 @@
       <w:pPr>
         <w:pStyle w:val="TextBody"/>
         <w:spacing w:before="0" w:after="140"/>
-        <w:rPr/>
-      </w:pPr>
-      <w:r>
-        <w:rPr>
-          <w:b w:val="false"/>
-          <w:bCs w:val="false"/>
-          <w:lang w:val="fr-FR"/>
-        </w:rPr>
-        <w:t>DESCRIPTION : Lance un scan du système pour détecter des processus indésirables sur l'ordinateur.</w:t>
+        <w:rPr>
+          <w:lang w:val="fr-FR" w:eastAsia="zh-CN" w:bidi="hi-IN"/>
+        </w:rPr>
+      </w:pPr>
+      <w:r>
+        <w:rPr>
+          <w:b w:val="false"/>
+          <w:bCs w:val="false"/>
+          <w:lang w:val="fr-FR" w:eastAsia="zh-CN" w:bidi="hi-IN"/>
+        </w:rPr>
+        <w:t xml:space="preserve">DESCRIPTION : Lance un scan du système pour détecter des processus </w:t>
+      </w:r>
+      <w:r>
+        <w:rPr>
+          <w:b w:val="false"/>
+          <w:bCs w:val="false"/>
+          <w:lang w:val="fr-FR" w:eastAsia="zh-CN" w:bidi="hi-IN"/>
+        </w:rPr>
+        <w:t>cachées</w:t>
+      </w:r>
+      <w:r>
+        <w:rPr>
+          <w:b w:val="false"/>
+          <w:bCs w:val="false"/>
+          <w:lang w:val="fr-FR" w:eastAsia="zh-CN" w:bidi="hi-IN"/>
+        </w:rPr>
+        <w:t xml:space="preserve"> sur l'ordinateur.</w:t>
       </w:r>
     </w:p>
     <w:p>
@@ -1242,17 +1320,19 @@
           <w:ilvl w:val="1"/>
           <w:numId w:val="1"/>
         </w:numPr>
-        <w:rPr/>
-      </w:pPr>
-      <w:r>
-        <w:rPr>
-          <w:lang w:val="fr-FR"/>
+        <w:rPr>
+          <w:lang w:val="fr-FR" w:eastAsia="zh-CN" w:bidi="hi-IN"/>
+        </w:rPr>
+      </w:pPr>
+      <w:r>
+        <w:rPr>
+          <w:lang w:val="fr-FR" w:eastAsia="zh-CN" w:bidi="hi-IN"/>
         </w:rPr>
         <w:t>HoneyPot</w:t>
       </w:r>
       <w:r>
         <w:rPr>
-          <w:lang w:val="fr-FR"/>
+          <w:lang w:val="fr-FR" w:eastAsia="zh-CN" w:bidi="hi-IN"/>
         </w:rPr>
         <w:t>:</w:t>
       </w:r>
@@ -1264,35 +1344,29 @@
           <w:ilvl w:val="0"/>
           <w:numId w:val="4"/>
         </w:numPr>
-        <w:rPr/>
-      </w:pPr>
-      <w:r>
-        <w:rPr>
-          <w:b/>
-          <w:bCs/>
-          <w:lang w:val="fr-FR"/>
+        <w:rPr>
+          <w:lang w:val="fr-FR" w:eastAsia="zh-CN" w:bidi="hi-IN"/>
+        </w:rPr>
+      </w:pPr>
+      <w:r>
+        <w:rPr>
+          <w:b/>
+          <w:bCs/>
+          <w:lang w:val="fr-FR" w:eastAsia="zh-CN" w:bidi="hi-IN"/>
         </w:rPr>
         <w:t>SYNTAX :</w:t>
       </w:r>
       <w:r>
         <w:rPr>
-          <w:lang w:val="fr-FR"/>
+          <w:lang w:val="fr-FR" w:eastAsia="zh-CN" w:bidi="hi-IN"/>
         </w:rPr>
         <w:t xml:space="preserve"> </w:t>
       </w:r>
       <w:r>
         <w:rPr>
-          <w:lang w:val="fr-FR"/>
+          <w:lang w:val="fr-FR" w:eastAsia="zh-CN" w:bidi="hi-IN"/>
         </w:rPr>
         <w:t>BEARTRAP</w:t>
-      </w:r>
-      <w:r>
-        <w:rPr>
-          <w:b w:val="false"/>
-          <w:bCs w:val="false"/>
-          <w:lang w:val="fr-FR"/>
-        </w:rPr>
-        <w:t xml:space="preserve"> $FILENAME</w:t>
       </w:r>
     </w:p>
     <w:p>
@@ -1307,13 +1381,14 @@
           <w:b w:val="false"/>
           <w:b w:val="false"/>
           <w:bCs w:val="false"/>
-        </w:rPr>
-      </w:pPr>
-      <w:r>
-        <w:rPr>
-          <w:b/>
-          <w:bCs/>
-          <w:lang w:val="fr-FR"/>
+          <w:lang w:val="fr-FR" w:eastAsia="zh-CN" w:bidi="hi-IN"/>
+        </w:rPr>
+      </w:pPr>
+      <w:r>
+        <w:rPr>
+          <w:b/>
+          <w:bCs/>
+          <w:lang w:val="fr-FR" w:eastAsia="zh-CN" w:bidi="hi-IN"/>
         </w:rPr>
         <w:t>DESCRIPTION :</w:t>
       </w:r>
@@ -1321,7 +1396,7 @@
         <w:rPr>
           <w:b w:val="false"/>
           <w:bCs w:val="false"/>
-          <w:lang w:val="fr-FR"/>
+          <w:lang w:val="fr-FR" w:eastAsia="zh-CN" w:bidi="hi-IN"/>
         </w:rPr>
         <w:t xml:space="preserve"> </w:t>
       </w:r>
@@ -1329,9 +1404,9 @@
         <w:rPr>
           <w:b w:val="false"/>
           <w:bCs w:val="false"/>
-          <w:lang w:val="fr-FR"/>
-        </w:rPr>
-        <w:t>Crée un dossier qui bloque les commandes du premier joueur qui l'ouvre.</w:t>
+          <w:lang w:val="fr-FR" w:eastAsia="zh-CN" w:bidi="hi-IN"/>
+        </w:rPr>
+        <w:t>Crée un piége qui bloque les commandes du premier joueur qui l'ouvre.</w:t>
       </w:r>
     </w:p>
     <w:p>
@@ -1341,13 +1416,15 @@
           <w:ilvl w:val="0"/>
           <w:numId w:val="2"/>
         </w:numPr>
-        <w:rPr/>
-      </w:pPr>
-      <w:r>
-        <w:rPr>
-          <w:b/>
-          <w:bCs/>
-          <w:lang w:val="fr-FR"/>
+        <w:rPr>
+          <w:lang w:val="fr-FR" w:eastAsia="zh-CN" w:bidi="hi-IN"/>
+        </w:rPr>
+      </w:pPr>
+      <w:r>
+        <w:rPr>
+          <w:b/>
+          <w:bCs/>
+          <w:lang w:val="fr-FR" w:eastAsia="zh-CN" w:bidi="hi-IN"/>
         </w:rPr>
         <w:t>Versions :</w:t>
       </w:r>
@@ -1360,13 +1437,15 @@
           <w:numId w:val="2"/>
         </w:numPr>
         <w:spacing w:lineRule="auto" w:line="240"/>
-        <w:rPr/>
-      </w:pPr>
-      <w:r>
-        <w:rPr>
-          <w:b/>
-          <w:bCs/>
-          <w:lang w:val="fr-FR"/>
+        <w:rPr>
+          <w:lang w:val="fr-FR" w:eastAsia="zh-CN" w:bidi="hi-IN"/>
+        </w:rPr>
+      </w:pPr>
+      <w:r>
+        <w:rPr>
+          <w:b/>
+          <w:bCs/>
+          <w:lang w:val="fr-FR" w:eastAsia="zh-CN" w:bidi="hi-IN"/>
         </w:rPr>
         <w:t>V1:</w:t>
       </w:r>
@@ -1374,9 +1453,9 @@
         <w:rPr>
           <w:b w:val="false"/>
           <w:bCs w:val="false"/>
-          <w:lang w:val="fr-FR"/>
-        </w:rPr>
-        <w:t xml:space="preserve"> Bloque les commandes pendant 15 secondes.</w:t>
+          <w:lang w:val="fr-FR" w:eastAsia="zh-CN" w:bidi="hi-IN"/>
+        </w:rPr>
+        <w:t xml:space="preserve"> Bloque les commandes pendant 15 secondes sauf la commande DISCONNECT.</w:t>
       </w:r>
     </w:p>
     <w:p>
@@ -1387,13 +1466,15 @@
           <w:numId w:val="2"/>
         </w:numPr>
         <w:spacing w:lineRule="auto" w:line="240"/>
-        <w:rPr/>
-      </w:pPr>
-      <w:r>
-        <w:rPr>
-          <w:b/>
-          <w:bCs/>
-          <w:lang w:val="fr-FR"/>
+        <w:rPr>
+          <w:lang w:val="fr-FR" w:eastAsia="zh-CN" w:bidi="hi-IN"/>
+        </w:rPr>
+      </w:pPr>
+      <w:r>
+        <w:rPr>
+          <w:b/>
+          <w:bCs/>
+          <w:lang w:val="fr-FR" w:eastAsia="zh-CN" w:bidi="hi-IN"/>
         </w:rPr>
         <w:t xml:space="preserve">V2: </w:t>
       </w:r>
@@ -1401,9 +1482,9 @@
         <w:rPr>
           <w:b w:val="false"/>
           <w:bCs w:val="false"/>
-          <w:lang w:val="fr-FR"/>
-        </w:rPr>
-        <w:t>Bloque les commandes pendant 30 secondes.</w:t>
+          <w:lang w:val="fr-FR" w:eastAsia="zh-CN" w:bidi="hi-IN"/>
+        </w:rPr>
+        <w:t>Bloque les commandes pendant 30 secondes sauf la commande DISCONNECT.</w:t>
       </w:r>
     </w:p>
     <w:p>
@@ -1414,13 +1495,15 @@
           <w:numId w:val="2"/>
         </w:numPr>
         <w:spacing w:lineRule="auto" w:line="240"/>
-        <w:rPr/>
-      </w:pPr>
-      <w:r>
-        <w:rPr>
-          <w:b/>
-          <w:bCs/>
-          <w:lang w:val="fr-FR"/>
+        <w:rPr>
+          <w:lang w:val="fr-FR" w:eastAsia="zh-CN" w:bidi="hi-IN"/>
+        </w:rPr>
+      </w:pPr>
+      <w:r>
+        <w:rPr>
+          <w:b/>
+          <w:bCs/>
+          <w:lang w:val="fr-FR" w:eastAsia="zh-CN" w:bidi="hi-IN"/>
         </w:rPr>
         <w:t xml:space="preserve">V3: </w:t>
       </w:r>
@@ -1428,9 +1511,9 @@
         <w:rPr>
           <w:b w:val="false"/>
           <w:bCs w:val="false"/>
-          <w:lang w:val="fr-FR"/>
-        </w:rPr>
-        <w:t>Bloque les commandes pendant 30 secondes. Transmet un message a l'utilisateur qui l'a démarré.</w:t>
+          <w:lang w:val="fr-FR" w:eastAsia="zh-CN" w:bidi="hi-IN"/>
+        </w:rPr>
+        <w:t>Bloque les commandes pendant 30 secondes a l'exclusion de la commande DISCONNECT. Transmet un message a l'utilisateur qui l'a démarré.</w:t>
       </w:r>
     </w:p>
     <w:p>
@@ -1445,13 +1528,14 @@
           <w:b w:val="false"/>
           <w:b w:val="false"/>
           <w:bCs w:val="false"/>
-        </w:rPr>
-      </w:pPr>
-      <w:r>
-        <w:rPr>
-          <w:b/>
-          <w:bCs/>
-          <w:lang w:val="fr-FR"/>
+          <w:lang w:val="fr-FR" w:eastAsia="zh-CN" w:bidi="hi-IN"/>
+        </w:rPr>
+      </w:pPr>
+      <w:r>
+        <w:rPr>
+          <w:b/>
+          <w:bCs/>
+          <w:lang w:val="fr-FR" w:eastAsia="zh-CN" w:bidi="hi-IN"/>
         </w:rPr>
         <w:t xml:space="preserve">V4: </w:t>
       </w:r>
@@ -1459,9 +1543,9 @@
         <w:rPr>
           <w:b w:val="false"/>
           <w:bCs w:val="false"/>
-          <w:lang w:val="fr-FR"/>
-        </w:rPr>
-        <w:t xml:space="preserve">Bloque les commandes pendant 30 secondes. Transmet un message a l'utilisateur qui l'a démarré et piège l'utilisateur </w:t>
+          <w:lang w:val="fr-FR" w:eastAsia="zh-CN" w:bidi="hi-IN"/>
+        </w:rPr>
+        <w:t xml:space="preserve">Bloque les commandes pendant 30 secondes, incluant la commandes DISCONNECT. Transmet un message a l'utilisateur qui l'a démarré. </w:t>
       </w:r>
     </w:p>
     <w:p>
@@ -1469,13 +1553,17 @@
         <w:pStyle w:val="TextBody"/>
         <w:spacing w:before="0" w:after="140"/>
         <w:rPr>
-          <w:lang w:val="fr-FR"/>
-        </w:rPr>
-      </w:pPr>
-      <w:r>
-        <w:rPr>
-          <w:b w:val="false"/>
-          <w:bCs w:val="false"/>
+          <w:b w:val="false"/>
+          <w:b w:val="false"/>
+          <w:bCs w:val="false"/>
+          <w:lang w:val="fr-FR" w:eastAsia="zh-CN" w:bidi="hi-IN"/>
+        </w:rPr>
+      </w:pPr>
+      <w:r>
+        <w:rPr>
+          <w:b w:val="false"/>
+          <w:bCs w:val="false"/>
+          <w:lang w:val="fr-FR" w:eastAsia="zh-CN" w:bidi="hi-IN"/>
         </w:rPr>
       </w:r>
     </w:p>
@@ -1486,13 +1574,14 @@
           <w:b/>
           <w:b/>
           <w:bCs/>
-        </w:rPr>
-      </w:pPr>
-      <w:r>
-        <w:rPr>
-          <w:b/>
-          <w:bCs/>
-          <w:lang w:val="fr-FR"/>
+          <w:lang w:val="fr-FR" w:eastAsia="zh-CN" w:bidi="hi-IN"/>
+        </w:rPr>
+      </w:pPr>
+      <w:r>
+        <w:rPr>
+          <w:b/>
+          <w:bCs/>
+          <w:lang w:val="fr-FR" w:eastAsia="zh-CN" w:bidi="hi-IN"/>
         </w:rPr>
         <w:t>Autres skill :</w:t>
       </w:r>
@@ -1504,11 +1593,13 @@
           <w:ilvl w:val="1"/>
           <w:numId w:val="1"/>
         </w:numPr>
-        <w:rPr/>
-      </w:pPr>
-      <w:r>
-        <w:rPr>
-          <w:lang w:val="fr-FR"/>
+        <w:rPr>
+          <w:lang w:val="fr-FR" w:eastAsia="zh-CN" w:bidi="hi-IN"/>
+        </w:rPr>
+      </w:pPr>
+      <w:r>
+        <w:rPr>
+          <w:lang w:val="fr-FR" w:eastAsia="zh-CN" w:bidi="hi-IN"/>
         </w:rPr>
         <w:t>$EXENAME:</w:t>
       </w:r>
@@ -1516,19 +1607,21 @@
     <w:p>
       <w:pPr>
         <w:pStyle w:val="TextBody"/>
-        <w:rPr/>
-      </w:pPr>
-      <w:r>
-        <w:rPr>
-          <w:b/>
-          <w:bCs/>
-          <w:lang w:val="fr-FR"/>
+        <w:rPr>
+          <w:lang w:val="fr-FR" w:eastAsia="zh-CN" w:bidi="hi-IN"/>
+        </w:rPr>
+      </w:pPr>
+      <w:r>
+        <w:rPr>
+          <w:b/>
+          <w:bCs/>
+          <w:lang w:val="fr-FR" w:eastAsia="zh-CN" w:bidi="hi-IN"/>
         </w:rPr>
         <w:t>SYNTAX :</w:t>
       </w:r>
       <w:r>
         <w:rPr>
-          <w:lang w:val="fr-FR"/>
+          <w:lang w:val="fr-FR" w:eastAsia="zh-CN" w:bidi="hi-IN"/>
         </w:rPr>
         <w:t xml:space="preserve"> </w:t>
       </w:r>
@@ -1536,7 +1629,7 @@
         <w:rPr>
           <w:b w:val="false"/>
           <w:bCs w:val="false"/>
-          <w:lang w:val="fr-FR"/>
+          <w:lang w:val="fr-FR" w:eastAsia="zh-CN" w:bidi="hi-IN"/>
         </w:rPr>
         <w:t>*Text*</w:t>
       </w:r>
@@ -1548,13 +1641,14 @@
           <w:b w:val="false"/>
           <w:b w:val="false"/>
           <w:bCs w:val="false"/>
-        </w:rPr>
-      </w:pPr>
-      <w:r>
-        <w:rPr>
-          <w:b/>
-          <w:bCs/>
-          <w:lang w:val="fr-FR"/>
+          <w:lang w:val="fr-FR" w:eastAsia="zh-CN" w:bidi="hi-IN"/>
+        </w:rPr>
+      </w:pPr>
+      <w:r>
+        <w:rPr>
+          <w:b/>
+          <w:bCs/>
+          <w:lang w:val="fr-FR" w:eastAsia="zh-CN" w:bidi="hi-IN"/>
         </w:rPr>
         <w:t>DESCRIPTION :</w:t>
       </w:r>
@@ -1562,7 +1656,7 @@
         <w:rPr>
           <w:b w:val="false"/>
           <w:bCs w:val="false"/>
-          <w:lang w:val="fr-FR"/>
+          <w:lang w:val="fr-FR" w:eastAsia="zh-CN" w:bidi="hi-IN"/>
         </w:rPr>
         <w:t xml:space="preserve"> *Text*</w:t>
       </w:r>
@@ -1574,17 +1668,19 @@
           <w:ilvl w:val="1"/>
           <w:numId w:val="1"/>
         </w:numPr>
-        <w:rPr/>
-      </w:pPr>
-      <w:r>
-        <w:rPr>
-          <w:lang w:val="fr-FR"/>
+        <w:rPr>
+          <w:lang w:val="fr-FR" w:eastAsia="zh-CN" w:bidi="hi-IN"/>
+        </w:rPr>
+      </w:pPr>
+      <w:r>
+        <w:rPr>
+          <w:lang w:val="fr-FR" w:eastAsia="zh-CN" w:bidi="hi-IN"/>
         </w:rPr>
         <w:t>Obfu</w:t>
       </w:r>
       <w:r>
         <w:rPr>
-          <w:lang w:val="fr-FR"/>
+          <w:lang w:val="fr-FR" w:eastAsia="zh-CN" w:bidi="hi-IN"/>
         </w:rPr>
         <w:t>:</w:t>
       </w:r>
@@ -1592,19 +1688,21 @@
     <w:p>
       <w:pPr>
         <w:pStyle w:val="TextBody"/>
-        <w:rPr/>
-      </w:pPr>
-      <w:r>
-        <w:rPr>
-          <w:b/>
-          <w:bCs/>
-          <w:lang w:val="fr-FR"/>
+        <w:rPr>
+          <w:lang w:val="fr-FR" w:eastAsia="zh-CN" w:bidi="hi-IN"/>
+        </w:rPr>
+      </w:pPr>
+      <w:r>
+        <w:rPr>
+          <w:b/>
+          <w:bCs/>
+          <w:lang w:val="fr-FR" w:eastAsia="zh-CN" w:bidi="hi-IN"/>
         </w:rPr>
         <w:t>SYNTAX :</w:t>
       </w:r>
       <w:r>
         <w:rPr>
-          <w:lang w:val="fr-FR"/>
+          <w:lang w:val="fr-FR" w:eastAsia="zh-CN" w:bidi="hi-IN"/>
         </w:rPr>
         <w:t xml:space="preserve"> </w:t>
       </w:r>
@@ -1612,7 +1710,7 @@
         <w:rPr>
           <w:b w:val="false"/>
           <w:bCs w:val="false"/>
-          <w:lang w:val="fr-FR"/>
+          <w:lang w:val="fr-FR" w:eastAsia="zh-CN" w:bidi="hi-IN"/>
         </w:rPr>
         <w:t>OBFU $EXENAME</w:t>
       </w:r>
@@ -1624,13 +1722,14 @@
           <w:b w:val="false"/>
           <w:b w:val="false"/>
           <w:bCs w:val="false"/>
-        </w:rPr>
-      </w:pPr>
-      <w:r>
-        <w:rPr>
-          <w:b/>
-          <w:bCs/>
-          <w:lang w:val="fr-FR"/>
+          <w:lang w:val="fr-FR" w:eastAsia="zh-CN" w:bidi="hi-IN"/>
+        </w:rPr>
+      </w:pPr>
+      <w:r>
+        <w:rPr>
+          <w:b/>
+          <w:bCs/>
+          <w:lang w:val="fr-FR" w:eastAsia="zh-CN" w:bidi="hi-IN"/>
         </w:rPr>
         <w:t>DESCRIPTION :</w:t>
       </w:r>
@@ -1638,7 +1737,7 @@
         <w:rPr>
           <w:b w:val="false"/>
           <w:bCs w:val="false"/>
-          <w:lang w:val="fr-FR"/>
+          <w:lang w:val="fr-FR" w:eastAsia="zh-CN" w:bidi="hi-IN"/>
         </w:rPr>
         <w:t xml:space="preserve"> </w:t>
       </w:r>
@@ -1646,25 +1745,9 @@
         <w:rPr>
           <w:b w:val="false"/>
           <w:bCs w:val="false"/>
-          <w:lang w:val="fr-FR"/>
-        </w:rPr>
-        <w:t xml:space="preserve">cache le programme </w:t>
-      </w:r>
-      <w:r>
-        <w:rPr>
-          <w:b w:val="false"/>
-          <w:bCs w:val="false"/>
-          <w:lang w:val="fr-FR"/>
-        </w:rPr>
-        <w:t>spécifié</w:t>
-      </w:r>
-      <w:r>
-        <w:rPr>
-          <w:b w:val="false"/>
-          <w:bCs w:val="false"/>
-          <w:lang w:val="fr-FR"/>
-        </w:rPr>
-        <w:t xml:space="preserve"> par $EXENAME de la commande PS. L'utilisateur doit utiliser le programme AVSCAN pour le detecter.</w:t>
+          <w:lang w:val="fr-FR" w:eastAsia="zh-CN" w:bidi="hi-IN"/>
+        </w:rPr>
+        <w:t>cache le programme spécifié par $EXENAME de la commande PS. L'utilisateur doit utiliser le programme AVSCAN pour le detecter.</w:t>
       </w:r>
     </w:p>
     <w:p>
@@ -1674,17 +1757,19 @@
           <w:ilvl w:val="1"/>
           <w:numId w:val="1"/>
         </w:numPr>
-        <w:rPr/>
-      </w:pPr>
-      <w:r>
-        <w:rPr>
-          <w:lang w:val="fr-FR"/>
+        <w:rPr>
+          <w:lang w:val="fr-FR" w:eastAsia="zh-CN" w:bidi="hi-IN"/>
+        </w:rPr>
+      </w:pPr>
+      <w:r>
+        <w:rPr>
+          <w:lang w:val="fr-FR" w:eastAsia="zh-CN" w:bidi="hi-IN"/>
         </w:rPr>
         <w:t>Encrypt</w:t>
       </w:r>
       <w:r>
         <w:rPr>
-          <w:lang w:val="fr-FR"/>
+          <w:lang w:val="fr-FR" w:eastAsia="zh-CN" w:bidi="hi-IN"/>
         </w:rPr>
         <w:t>:</w:t>
       </w:r>
@@ -1692,19 +1777,21 @@
     <w:p>
       <w:pPr>
         <w:pStyle w:val="TextBody"/>
-        <w:rPr/>
-      </w:pPr>
-      <w:r>
-        <w:rPr>
-          <w:b/>
-          <w:bCs/>
-          <w:lang w:val="fr-FR"/>
+        <w:rPr>
+          <w:lang w:val="fr-FR" w:eastAsia="zh-CN" w:bidi="hi-IN"/>
+        </w:rPr>
+      </w:pPr>
+      <w:r>
+        <w:rPr>
+          <w:b/>
+          <w:bCs/>
+          <w:lang w:val="fr-FR" w:eastAsia="zh-CN" w:bidi="hi-IN"/>
         </w:rPr>
         <w:t>SYNTAX :</w:t>
       </w:r>
       <w:r>
         <w:rPr>
-          <w:lang w:val="fr-FR"/>
+          <w:lang w:val="fr-FR" w:eastAsia="zh-CN" w:bidi="hi-IN"/>
         </w:rPr>
         <w:t xml:space="preserve"> </w:t>
       </w:r>
@@ -1712,7 +1799,7 @@
         <w:rPr>
           <w:b w:val="false"/>
           <w:bCs w:val="false"/>
-          <w:lang w:val="fr-FR"/>
+          <w:lang w:val="fr-FR" w:eastAsia="zh-CN" w:bidi="hi-IN"/>
         </w:rPr>
         <w:t>ENCRYPT $FILENAME</w:t>
       </w:r>
@@ -1725,13 +1812,14 @@
           <w:b w:val="false"/>
           <w:b w:val="false"/>
           <w:bCs w:val="false"/>
-        </w:rPr>
-      </w:pPr>
-      <w:r>
-        <w:rPr>
-          <w:b/>
-          <w:bCs/>
-          <w:lang w:val="fr-FR"/>
+          <w:lang w:val="fr-FR" w:eastAsia="zh-CN" w:bidi="hi-IN"/>
+        </w:rPr>
+      </w:pPr>
+      <w:r>
+        <w:rPr>
+          <w:b/>
+          <w:bCs/>
+          <w:lang w:val="fr-FR" w:eastAsia="zh-CN" w:bidi="hi-IN"/>
         </w:rPr>
         <w:t>DESCRIPTION :</w:t>
       </w:r>
@@ -1739,7 +1827,7 @@
         <w:rPr>
           <w:b w:val="false"/>
           <w:bCs w:val="false"/>
-          <w:lang w:val="fr-FR"/>
+          <w:lang w:val="fr-FR" w:eastAsia="zh-CN" w:bidi="hi-IN"/>
         </w:rPr>
         <w:t xml:space="preserve"> </w:t>
       </w:r>
@@ -1747,7 +1835,7 @@
         <w:rPr>
           <w:b w:val="false"/>
           <w:bCs w:val="false"/>
-          <w:lang w:val="fr-FR"/>
+          <w:lang w:val="fr-FR" w:eastAsia="zh-CN" w:bidi="hi-IN"/>
         </w:rPr>
         <w:t>Crypte le dossier ou fichier spécifié par $FILENAME.</w:t>
       </w:r>

</xml_diff>